<commit_message>
Work on word template
</commit_message>
<xml_diff>
--- a/inst/word-document/reference.docx
+++ b/inst/word-document/reference.docx
@@ -4,25 +4,12 @@
   <w:background w:color="F9F7F4"/>
   <w:body>
     <w:p>
-      <w:pPr>
-        <w:spacing w:before="71"/>
-        <w:ind w:right="178"/>
-        <w:jc w:val="right"/>
-        <w:rPr>
-          <w:rFonts w:ascii="Sometype Mono" w:hAnsi="Sometype Mono"/>
-          <w:sz w:val="24"/>
-          <w:szCs w:val="24"/>
-        </w:rPr>
-      </w:pPr>
-      <w:r>
-        <w:rPr>
-          <w:rFonts w:ascii="Sometype Mono" w:hAnsi="Sometype Mono"/>
+      <w:r>
+        <w:rPr>
           <w:noProof/>
-          <w:sz w:val="24"/>
-          <w:szCs w:val="24"/>
         </w:rPr>
         <w:drawing>
-          <wp:anchor distT="0" distB="0" distL="114300" distR="114300" simplePos="0" relativeHeight="251658247" behindDoc="0" locked="0" layoutInCell="1" allowOverlap="1" wp14:anchorId="63FCCF9B" wp14:editId="4B6EFF7B">
+          <wp:anchor distT="0" distB="0" distL="114300" distR="114300" simplePos="0" relativeHeight="251658247" behindDoc="0" locked="0" layoutInCell="1" allowOverlap="1" wp14:anchorId="63FCCF9B" wp14:editId="4E563EDA">
             <wp:simplePos x="0" y="0"/>
             <wp:positionH relativeFrom="column">
               <wp:posOffset>0</wp:posOffset>
@@ -79,11 +66,7 @@
       </w:r>
       <w:r>
         <w:rPr>
-          <w:rFonts w:ascii="Sometype Mono" w:hAnsi="Sometype Mono"/>
           <w:noProof/>
-          <w:color w:val="091D38"/>
-          <w:sz w:val="24"/>
-          <w:szCs w:val="24"/>
         </w:rPr>
         <mc:AlternateContent>
           <mc:Choice Requires="wps">
@@ -163,32 +146,18 @@
         </mc:AlternateContent>
       </w:r>
       <w:r>
-        <w:rPr>
-          <w:rFonts w:ascii="Sometype Mono" w:hAnsi="Sometype Mono"/>
-          <w:color w:val="091D38"/>
-          <w:sz w:val="24"/>
-          <w:szCs w:val="24"/>
-        </w:rPr>
         <w:t>APRIL</w:t>
       </w:r>
       <w:r>
         <w:rPr>
-          <w:rFonts w:ascii="Sometype Mono" w:hAnsi="Sometype Mono"/>
-          <w:color w:val="091D38"/>
           <w:spacing w:val="63"/>
           <w:w w:val="150"/>
-          <w:sz w:val="24"/>
-          <w:szCs w:val="24"/>
-        </w:rPr>
-        <w:t xml:space="preserve"> </w:t>
-      </w:r>
-      <w:r>
-        <w:rPr>
-          <w:rFonts w:ascii="Sometype Mono" w:hAnsi="Sometype Mono"/>
-          <w:color w:val="091D38"/>
+        </w:rPr>
+        <w:t xml:space="preserve"> </w:t>
+      </w:r>
+      <w:r>
+        <w:rPr>
           <w:spacing w:val="-4"/>
-          <w:sz w:val="24"/>
-          <w:szCs w:val="24"/>
         </w:rPr>
         <w:t>2025</w:t>
       </w:r>
@@ -196,50 +165,31 @@
     <w:p>
       <w:pPr>
         <w:pStyle w:val="BodyText"/>
-        <w:rPr>
-          <w:rFonts w:ascii="Lucida Sans"/>
-        </w:rPr>
       </w:pPr>
     </w:p>
     <w:p>
       <w:pPr>
         <w:pStyle w:val="BodyText"/>
-        <w:rPr>
-          <w:rFonts w:ascii="Lucida Sans"/>
-        </w:rPr>
       </w:pPr>
     </w:p>
     <w:p>
       <w:pPr>
         <w:pStyle w:val="BodyText"/>
-        <w:rPr>
-          <w:rFonts w:ascii="Lucida Sans"/>
-        </w:rPr>
       </w:pPr>
     </w:p>
     <w:p>
       <w:pPr>
         <w:pStyle w:val="BodyText"/>
-        <w:rPr>
-          <w:rFonts w:ascii="Lucida Sans"/>
-        </w:rPr>
       </w:pPr>
     </w:p>
     <w:p>
       <w:pPr>
         <w:pStyle w:val="BodyText"/>
-        <w:rPr>
-          <w:rFonts w:ascii="Lucida Sans"/>
-        </w:rPr>
       </w:pPr>
     </w:p>
     <w:p>
       <w:pPr>
         <w:pStyle w:val="BodyText"/>
-        <w:spacing w:before="84"/>
-        <w:rPr>
-          <w:rFonts w:ascii="Lucida Sans"/>
-        </w:rPr>
       </w:pPr>
     </w:p>
     <w:p>
@@ -268,28 +218,15 @@
     <w:p>
       <w:pPr>
         <w:pStyle w:val="Heading1"/>
-        <w:spacing w:before="116" w:line="658" w:lineRule="exact"/>
-        <w:rPr>
-          <w:rFonts w:cs="Inter Tight"/>
-          <w:b/>
-        </w:rPr>
-      </w:pPr>
-      <w:r>
-        <w:rPr>
-          <w:rFonts w:cs="Inter Tight"/>
-          <w:b/>
-          <w:bCs/>
-          <w:color w:val="091D38"/>
+      </w:pPr>
+      <w:r>
+        <w:rPr>
           <w:w w:val="105"/>
         </w:rPr>
         <w:t>Report</w:t>
       </w:r>
       <w:r>
         <w:rPr>
-          <w:rFonts w:cs="Inter Tight"/>
-          <w:b/>
-          <w:bCs/>
-          <w:color w:val="091D38"/>
           <w:spacing w:val="-67"/>
           <w:w w:val="105"/>
         </w:rPr>
@@ -297,20 +234,12 @@
       </w:r>
       <w:r>
         <w:rPr>
-          <w:rFonts w:cs="Inter Tight"/>
-          <w:b/>
-          <w:bCs/>
-          <w:color w:val="091D38"/>
           <w:w w:val="105"/>
         </w:rPr>
         <w:t>Title</w:t>
       </w:r>
       <w:r>
         <w:rPr>
-          <w:rFonts w:cs="Inter Tight"/>
-          <w:b/>
-          <w:bCs/>
-          <w:color w:val="091D38"/>
           <w:spacing w:val="-67"/>
           <w:w w:val="105"/>
         </w:rPr>
@@ -318,20 +247,12 @@
       </w:r>
       <w:r>
         <w:rPr>
-          <w:rFonts w:cs="Inter Tight"/>
-          <w:b/>
-          <w:bCs/>
-          <w:color w:val="091D38"/>
           <w:w w:val="105"/>
         </w:rPr>
         <w:t>Goes</w:t>
       </w:r>
       <w:r>
         <w:rPr>
-          <w:rFonts w:cs="Inter Tight"/>
-          <w:b/>
-          <w:bCs/>
-          <w:color w:val="091D38"/>
           <w:spacing w:val="-67"/>
           <w:w w:val="105"/>
         </w:rPr>
@@ -339,10 +260,6 @@
       </w:r>
       <w:r>
         <w:rPr>
-          <w:rFonts w:cs="Inter Tight"/>
-          <w:b/>
-          <w:bCs/>
-          <w:color w:val="091D38"/>
           <w:spacing w:val="-2"/>
           <w:w w:val="105"/>
         </w:rPr>
@@ -350,139 +267,54 @@
       </w:r>
     </w:p>
     <w:p>
-      <w:pPr>
-        <w:spacing w:line="658" w:lineRule="exact"/>
-        <w:rPr>
-          <w:rFonts w:cs="Inter Tight"/>
-          <w:b/>
-          <w:bCs/>
-          <w:sz w:val="60"/>
-        </w:rPr>
-      </w:pPr>
-      <w:r>
-        <w:rPr>
-          <w:rFonts w:cs="Inter Tight"/>
-          <w:b/>
-          <w:bCs/>
-          <w:color w:val="667384"/>
-          <w:w w:val="110"/>
-          <w:sz w:val="60"/>
-        </w:rPr>
+      <w:r>
         <w:t>2</w:t>
       </w:r>
       <w:r>
         <w:rPr>
-          <w:rFonts w:cs="Inter Tight"/>
-          <w:b/>
-          <w:bCs/>
-          <w:color w:val="667384"/>
           <w:spacing w:val="-78"/>
-          <w:w w:val="110"/>
-          <w:sz w:val="60"/>
-        </w:rPr>
-        <w:t xml:space="preserve"> </w:t>
-      </w:r>
-      <w:r>
-        <w:rPr>
-          <w:rFonts w:cs="Inter Tight"/>
-          <w:b/>
-          <w:bCs/>
-          <w:color w:val="667384"/>
-          <w:w w:val="110"/>
-          <w:sz w:val="60"/>
-        </w:rPr>
+        </w:rPr>
+        <w:t xml:space="preserve"> </w:t>
+      </w:r>
+      <w:r>
         <w:t>Lines</w:t>
       </w:r>
       <w:r>
         <w:rPr>
-          <w:rFonts w:cs="Inter Tight"/>
-          <w:b/>
-          <w:bCs/>
-          <w:color w:val="667384"/>
           <w:spacing w:val="-78"/>
-          <w:w w:val="110"/>
-          <w:sz w:val="60"/>
-        </w:rPr>
-        <w:t xml:space="preserve"> </w:t>
-      </w:r>
-      <w:r>
-        <w:rPr>
-          <w:rFonts w:cs="Inter Tight"/>
-          <w:b/>
-          <w:bCs/>
-          <w:color w:val="667384"/>
-          <w:w w:val="110"/>
-          <w:sz w:val="60"/>
-        </w:rPr>
+        </w:rPr>
+        <w:t xml:space="preserve"> </w:t>
+      </w:r>
+      <w:r>
         <w:t>Max</w:t>
       </w:r>
       <w:r>
         <w:rPr>
-          <w:rFonts w:cs="Inter Tight"/>
-          <w:b/>
-          <w:bCs/>
-          <w:color w:val="667384"/>
           <w:spacing w:val="-78"/>
-          <w:w w:val="110"/>
-          <w:sz w:val="60"/>
-        </w:rPr>
-        <w:t xml:space="preserve"> </w:t>
-      </w:r>
-      <w:r>
-        <w:rPr>
-          <w:rFonts w:cs="Inter Tight"/>
-          <w:b/>
-          <w:bCs/>
-          <w:color w:val="667384"/>
-          <w:w w:val="110"/>
-          <w:sz w:val="60"/>
-        </w:rPr>
+        </w:rPr>
+        <w:t xml:space="preserve"> </w:t>
+      </w:r>
+      <w:r>
         <w:t>for</w:t>
       </w:r>
       <w:r>
         <w:rPr>
-          <w:rFonts w:cs="Inter Tight"/>
-          <w:b/>
-          <w:bCs/>
-          <w:color w:val="667384"/>
           <w:spacing w:val="-78"/>
-          <w:w w:val="110"/>
-          <w:sz w:val="60"/>
-        </w:rPr>
-        <w:t xml:space="preserve"> </w:t>
-      </w:r>
-      <w:r>
-        <w:rPr>
-          <w:rFonts w:cs="Inter Tight"/>
-          <w:b/>
-          <w:bCs/>
-          <w:color w:val="667384"/>
-          <w:w w:val="110"/>
-          <w:sz w:val="60"/>
-        </w:rPr>
+        </w:rPr>
+        <w:t xml:space="preserve"> </w:t>
+      </w:r>
+      <w:r>
         <w:t>Best</w:t>
       </w:r>
       <w:r>
         <w:rPr>
-          <w:rFonts w:cs="Inter Tight"/>
-          <w:b/>
-          <w:bCs/>
-          <w:color w:val="667384"/>
           <w:spacing w:val="-78"/>
-          <w:w w:val="110"/>
-          <w:sz w:val="60"/>
-        </w:rPr>
-        <w:t xml:space="preserve"> </w:t>
-      </w:r>
-      <w:r>
-        <w:rPr>
-          <w:rFonts w:cs="Inter Tight"/>
-          <w:b/>
-          <w:bCs/>
-          <w:color w:val="667384"/>
+        </w:rPr>
+        <w:t xml:space="preserve"> </w:t>
+      </w:r>
+      <w:r>
+        <w:rPr>
           <w:spacing w:val="-2"/>
-          <w:w w:val="110"/>
-          <w:sz w:val="60"/>
         </w:rPr>
         <w:t>Readability</w:t>
       </w:r>
@@ -490,19 +322,10 @@
     <w:p>
       <w:pPr>
         <w:pStyle w:val="Heading2"/>
-        <w:spacing w:before="349"/>
-        <w:rPr>
-          <w:rFonts w:cs="Inter Tight"/>
-          <w:b/>
-          <w:bCs/>
-        </w:rPr>
       </w:pPr>
       <w:commentRangeStart w:id="1"/>
       <w:r>
         <w:rPr>
-          <w:rFonts w:cs="Inter Tight"/>
-          <w:b/>
-          <w:bCs/>
           <w:noProof/>
           <w:color w:val="667384"/>
           <w:spacing w:val="-2"/>
@@ -574,11 +397,7 @@
       </w:r>
       <w:r>
         <w:rPr>
-          <w:rFonts w:cs="Inter Tight"/>
-          <w:b/>
-          <w:bCs/>
           <w:noProof/>
-          <w:color w:val="091D38"/>
         </w:rPr>
         <mc:AlternateContent>
           <mc:Choice Requires="wps">
@@ -659,11 +478,7 @@
       </w:r>
       <w:r>
         <w:rPr>
-          <w:rFonts w:cs="Inter Tight"/>
-          <w:b/>
-          <w:bCs/>
           <w:noProof/>
-          <w:color w:val="091D38"/>
         </w:rPr>
         <mc:AlternateContent>
           <mc:Choice Requires="wps">
@@ -736,86 +551,40 @@
         </mc:AlternateContent>
       </w:r>
       <w:r>
-        <w:rPr>
-          <w:rFonts w:cs="Inter Tight"/>
-          <w:b/>
-          <w:bCs/>
-          <w:color w:val="091D38"/>
-        </w:rPr>
         <w:t>Sub</w:t>
       </w:r>
       <w:r>
-        <w:rPr>
-          <w:rFonts w:cs="Inter Tight"/>
-          <w:b/>
-          <w:bCs/>
-          <w:color w:val="091D38"/>
-        </w:rPr>
         <w:t>-H</w:t>
       </w:r>
       <w:r>
-        <w:rPr>
-          <w:rFonts w:cs="Inter Tight"/>
-          <w:b/>
-          <w:bCs/>
-          <w:color w:val="091D38"/>
-        </w:rPr>
         <w:t>eadline</w:t>
       </w:r>
       <w:r>
         <w:rPr>
-          <w:rFonts w:cs="Inter Tight"/>
-          <w:b/>
-          <w:bCs/>
-          <w:color w:val="091D38"/>
           <w:spacing w:val="6"/>
         </w:rPr>
         <w:t xml:space="preserve"> </w:t>
       </w:r>
       <w:r>
-        <w:rPr>
-          <w:rFonts w:cs="Inter Tight"/>
-          <w:b/>
-          <w:bCs/>
-          <w:color w:val="091D38"/>
-        </w:rPr>
         <w:t>G</w:t>
       </w:r>
       <w:r>
-        <w:rPr>
-          <w:rFonts w:cs="Inter Tight"/>
-          <w:b/>
-          <w:bCs/>
-          <w:color w:val="091D38"/>
-        </w:rPr>
         <w:t>oes</w:t>
       </w:r>
       <w:r>
         <w:rPr>
-          <w:rFonts w:cs="Inter Tight"/>
-          <w:b/>
-          <w:bCs/>
-          <w:color w:val="091D38"/>
           <w:spacing w:val="6"/>
         </w:rPr>
         <w:t xml:space="preserve"> </w:t>
       </w:r>
       <w:r>
         <w:rPr>
-          <w:rFonts w:cs="Inter Tight"/>
-          <w:b/>
-          <w:bCs/>
-          <w:color w:val="091D38"/>
           <w:spacing w:val="-4"/>
         </w:rPr>
         <w:t>H</w:t>
       </w:r>
       <w:r>
         <w:rPr>
-          <w:rFonts w:cs="Inter Tight"/>
-          <w:b/>
-          <w:bCs/>
-          <w:color w:val="091D38"/>
           <w:spacing w:val="-4"/>
         </w:rPr>
         <w:t>ere</w:t>
@@ -824,7 +593,12 @@
     <w:p>
       <w:pPr>
         <w:sectPr>
-          <w:footerReference w:type="default" r:id="rId14"/>
+          <w:headerReference w:type="even" r:id="rId14"/>
+          <w:headerReference w:type="default" r:id="rId15"/>
+          <w:footerReference w:type="even" r:id="rId16"/>
+          <w:footerReference w:type="default" r:id="rId17"/>
+          <w:headerReference w:type="first" r:id="rId18"/>
+          <w:footerReference w:type="first" r:id="rId19"/>
           <w:type w:val="continuous"/>
           <w:pgSz w:w="12240" w:h="15840"/>
           <w:pgMar w:top="1152" w:right="1008" w:bottom="1008" w:left="1152" w:header="720" w:footer="720" w:gutter="0"/>
@@ -836,297 +610,161 @@
     <w:p>
       <w:pPr>
         <w:pStyle w:val="BodyText"/>
-        <w:spacing w:before="75"/>
-        <w:ind w:left="150"/>
+      </w:pPr>
+    </w:p>
+    <w:p>
+      <w:pPr>
+        <w:pStyle w:val="BodyText"/>
+      </w:pPr>
+      <w:r>
+        <w:t>Omni Institute Report</w:t>
+      </w:r>
+    </w:p>
+    <w:p>
+      <w:pPr>
+        <w:pStyle w:val="Title"/>
+      </w:pPr>
+      <w:r>
+        <w:t>Document Title</w:t>
+      </w:r>
+    </w:p>
+    <w:p>
+      <w:pPr>
+        <w:pStyle w:val="Subtitle"/>
+      </w:pPr>
+      <w:r>
+        <w:t>Subtitle</w:t>
+      </w:r>
+    </w:p>
+    <w:p>
+      <w:pPr>
+        <w:pStyle w:val="BodyText"/>
+      </w:pPr>
+    </w:p>
+    <w:p>
+      <w:pPr>
+        <w:pStyle w:val="BodyText"/>
+      </w:pPr>
+      <w:r>
+        <w:rPr>
+          <w:w w:val="105"/>
+        </w:rPr>
+        <w:t xml:space="preserve">Submitted </w:t>
+      </w:r>
+      <w:r>
+        <w:rPr>
+          <w:spacing w:val="-5"/>
+          <w:w w:val="105"/>
+        </w:rPr>
+        <w:t>to:</w:t>
+      </w:r>
+    </w:p>
+    <w:p>
+      <w:pPr>
+        <w:pStyle w:val="BodyText"/>
+      </w:pPr>
+      <w:r>
+        <w:t>[</w:t>
+      </w:r>
+      <w:r>
+        <w:t>Client</w:t>
+      </w:r>
+      <w:r>
+        <w:t>]</w:t>
+      </w:r>
+    </w:p>
+    <w:p>
+      <w:pPr>
+        <w:pStyle w:val="BodyText"/>
+      </w:pPr>
+    </w:p>
+    <w:p>
+      <w:pPr>
+        <w:pStyle w:val="BodyText"/>
+      </w:pPr>
+    </w:p>
+    <w:p>
+      <w:pPr>
+        <w:pStyle w:val="BodyText"/>
+      </w:pPr>
+    </w:p>
+    <w:p>
+      <w:pPr>
+        <w:pStyle w:val="BodyText"/>
+      </w:pPr>
+    </w:p>
+    <w:p>
+      <w:pPr>
+        <w:pStyle w:val="BodyText"/>
+      </w:pPr>
+    </w:p>
+    <w:p>
+      <w:pPr>
+        <w:pStyle w:val="BodyText"/>
+      </w:pPr>
+    </w:p>
+    <w:p>
+      <w:pPr>
+        <w:pStyle w:val="BodyText"/>
+      </w:pPr>
+    </w:p>
+    <w:p>
+      <w:pPr>
+        <w:pStyle w:val="BodyText"/>
+      </w:pPr>
+    </w:p>
+    <w:p>
+      <w:pPr>
+        <w:pStyle w:val="BodyText"/>
+      </w:pPr>
+    </w:p>
+    <w:p>
+      <w:pPr>
+        <w:pStyle w:val="BodyText"/>
+      </w:pPr>
+    </w:p>
+    <w:p>
+      <w:pPr>
+        <w:pStyle w:val="BodyText"/>
+      </w:pPr>
+    </w:p>
+    <w:p>
+      <w:pPr>
+        <w:pStyle w:val="BodyText"/>
+      </w:pPr>
+    </w:p>
+    <w:p>
+      <w:pPr>
+        <w:pStyle w:val="BodyText"/>
+      </w:pPr>
+    </w:p>
+    <w:p>
+      <w:pPr>
+        <w:pStyle w:val="BodyText"/>
+      </w:pPr>
+    </w:p>
+    <w:p>
+      <w:pPr>
+        <w:pStyle w:val="Heading3"/>
+      </w:pPr>
+      <w:r>
+        <w:t xml:space="preserve">For More </w:t>
+      </w:r>
+      <w:r>
+        <w:t>I</w:t>
+      </w:r>
+      <w:r>
+        <w:t>nformation</w:t>
+      </w:r>
+    </w:p>
+    <w:p>
+      <w:pPr>
+        <w:pStyle w:val="BodyText"/>
         <w:rPr>
           <w:rFonts w:cs="Inter Tight"/>
-          <w:color w:val="667384"/>
-        </w:rPr>
-      </w:pPr>
-    </w:p>
-    <w:p>
-      <w:pPr>
-        <w:pStyle w:val="BodyText"/>
-        <w:spacing w:before="75"/>
-        <w:ind w:left="150"/>
-        <w:rPr>
-          <w:rFonts w:cs="Inter Tight"/>
-        </w:rPr>
-      </w:pPr>
-      <w:r>
-        <w:rPr>
-          <w:rFonts w:cs="Inter Tight"/>
-          <w:color w:val="667384"/>
-        </w:rPr>
-        <w:t xml:space="preserve">Omni </w:t>
-      </w:r>
-      <w:r>
-        <w:rPr>
-          <w:rFonts w:cs="Inter Tight"/>
-          <w:color w:val="667384"/>
-        </w:rPr>
-        <w:t>Institute Report</w:t>
-      </w:r>
-    </w:p>
-    <w:p>
-      <w:pPr>
-        <w:pStyle w:val="Heading1"/>
-        <w:spacing w:before="116"/>
-        <w:ind w:left="150"/>
-        <w:rPr>
-          <w:rFonts w:cs="Inter Tight"/>
-          <w:b/>
-          <w:bCs/>
-        </w:rPr>
-      </w:pPr>
-      <w:r>
-        <w:rPr>
-          <w:rFonts w:cs="Inter Tight"/>
-          <w:b/>
-          <w:bCs/>
-          <w:color w:val="091D38"/>
-          <w:w w:val="105"/>
-        </w:rPr>
-        <w:t>Document</w:t>
-      </w:r>
-      <w:r>
-        <w:rPr>
-          <w:rFonts w:cs="Inter Tight"/>
-          <w:b/>
-          <w:bCs/>
-          <w:color w:val="091D38"/>
-          <w:spacing w:val="-69"/>
-          <w:w w:val="105"/>
-        </w:rPr>
-        <w:t xml:space="preserve"> </w:t>
-      </w:r>
-      <w:r>
-        <w:rPr>
-          <w:rFonts w:cs="Inter Tight"/>
-          <w:b/>
-          <w:bCs/>
-          <w:color w:val="091D38"/>
-          <w:spacing w:val="-2"/>
-          <w:w w:val="105"/>
-        </w:rPr>
-        <w:t>Title</w:t>
-      </w:r>
-    </w:p>
-    <w:p>
-      <w:pPr>
-        <w:pStyle w:val="Heading2"/>
-        <w:spacing w:before="28"/>
-        <w:ind w:left="150"/>
-        <w:rPr>
-          <w:rFonts w:cs="Inter Tight"/>
-          <w:b/>
-          <w:bCs/>
-        </w:rPr>
-      </w:pPr>
-      <w:r>
-        <w:rPr>
-          <w:rFonts w:cs="Inter Tight"/>
-          <w:b/>
-          <w:bCs/>
-          <w:color w:val="091D38"/>
-          <w:spacing w:val="-2"/>
-        </w:rPr>
-        <w:t>Subtitle</w:t>
-      </w:r>
-    </w:p>
-    <w:p>
-      <w:pPr>
-        <w:pStyle w:val="BodyText"/>
-        <w:spacing w:before="117"/>
-        <w:rPr>
-          <w:sz w:val="32"/>
-        </w:rPr>
-      </w:pPr>
-    </w:p>
-    <w:p>
-      <w:pPr>
-        <w:pStyle w:val="BodyText"/>
-        <w:spacing w:before="1"/>
-        <w:ind w:left="150"/>
-        <w:rPr>
-          <w:rFonts w:cs="Inter Tight"/>
-          <w:b/>
-          <w:bCs/>
-        </w:rPr>
-      </w:pPr>
-      <w:r>
-        <w:rPr>
-          <w:rFonts w:cs="Inter Tight"/>
-          <w:b/>
-          <w:bCs/>
-          <w:color w:val="091D38"/>
-          <w:spacing w:val="2"/>
-          <w:w w:val="105"/>
-        </w:rPr>
-        <w:t xml:space="preserve">Submitted </w:t>
-      </w:r>
-      <w:r>
-        <w:rPr>
-          <w:rFonts w:cs="Inter Tight"/>
-          <w:b/>
-          <w:bCs/>
-          <w:color w:val="091D38"/>
-          <w:spacing w:val="-5"/>
-          <w:w w:val="105"/>
-        </w:rPr>
-        <w:t>to:</w:t>
-      </w:r>
-    </w:p>
-    <w:p>
-      <w:pPr>
-        <w:pStyle w:val="BodyText"/>
-        <w:ind w:left="150"/>
-      </w:pPr>
-      <w:r>
-        <w:t>[</w:t>
-      </w:r>
-      <w:r>
-        <w:t>Client</w:t>
-      </w:r>
-      <w:r>
-        <w:t>]</w:t>
-      </w:r>
-    </w:p>
-    <w:p>
-      <w:pPr>
-        <w:pStyle w:val="BodyText"/>
-        <w:rPr>
-          <w:sz w:val="26"/>
-        </w:rPr>
-      </w:pPr>
-    </w:p>
-    <w:p>
-      <w:pPr>
-        <w:pStyle w:val="BodyText"/>
-        <w:rPr>
-          <w:sz w:val="26"/>
-        </w:rPr>
-      </w:pPr>
-    </w:p>
-    <w:p>
-      <w:pPr>
-        <w:pStyle w:val="BodyText"/>
-        <w:rPr>
-          <w:sz w:val="26"/>
-        </w:rPr>
-      </w:pPr>
-    </w:p>
-    <w:p>
-      <w:pPr>
-        <w:pStyle w:val="BodyText"/>
-        <w:rPr>
-          <w:sz w:val="26"/>
-        </w:rPr>
-      </w:pPr>
-    </w:p>
-    <w:p>
-      <w:pPr>
-        <w:pStyle w:val="BodyText"/>
-        <w:rPr>
-          <w:sz w:val="26"/>
-        </w:rPr>
-      </w:pPr>
-    </w:p>
-    <w:p>
-      <w:pPr>
-        <w:pStyle w:val="BodyText"/>
-        <w:rPr>
-          <w:sz w:val="26"/>
-        </w:rPr>
-      </w:pPr>
-    </w:p>
-    <w:p>
-      <w:pPr>
-        <w:pStyle w:val="BodyText"/>
-        <w:rPr>
-          <w:sz w:val="26"/>
-        </w:rPr>
-      </w:pPr>
-    </w:p>
-    <w:p>
-      <w:pPr>
-        <w:pStyle w:val="BodyText"/>
-        <w:rPr>
-          <w:sz w:val="26"/>
-        </w:rPr>
-      </w:pPr>
-    </w:p>
-    <w:p>
-      <w:pPr>
-        <w:pStyle w:val="BodyText"/>
-        <w:rPr>
-          <w:sz w:val="26"/>
-        </w:rPr>
-      </w:pPr>
-    </w:p>
-    <w:p>
-      <w:pPr>
-        <w:pStyle w:val="BodyText"/>
-        <w:rPr>
-          <w:sz w:val="26"/>
-        </w:rPr>
-      </w:pPr>
-    </w:p>
-    <w:p>
-      <w:pPr>
-        <w:pStyle w:val="BodyText"/>
-        <w:rPr>
-          <w:sz w:val="26"/>
-        </w:rPr>
-      </w:pPr>
-    </w:p>
-    <w:p>
-      <w:pPr>
-        <w:pStyle w:val="BodyText"/>
-        <w:rPr>
-          <w:sz w:val="26"/>
-        </w:rPr>
-      </w:pPr>
-    </w:p>
-    <w:p>
-      <w:pPr>
-        <w:pStyle w:val="BodyText"/>
-        <w:rPr>
-          <w:sz w:val="26"/>
-        </w:rPr>
-      </w:pPr>
-    </w:p>
-    <w:p>
-      <w:pPr>
-        <w:pStyle w:val="BodyText"/>
-        <w:rPr>
-          <w:sz w:val="26"/>
-        </w:rPr>
-      </w:pPr>
-    </w:p>
-    <w:p>
-      <w:pPr>
-        <w:pStyle w:val="Heading3"/>
-      </w:pPr>
-      <w:r>
-        <w:t xml:space="preserve">For More </w:t>
-      </w:r>
-      <w:r>
-        <w:t>I</w:t>
-      </w:r>
-      <w:r>
-        <w:t>nformation</w:t>
-      </w:r>
-    </w:p>
-    <w:p>
-      <w:pPr>
-        <w:pStyle w:val="BodyText"/>
-        <w:spacing w:before="59"/>
-        <w:rPr>
-          <w:rFonts w:cs="Inter Tight"/>
-        </w:rPr>
-      </w:pPr>
-      <w:hyperlink r:id="rId15" w:history="1">
+        </w:rPr>
+      </w:pPr>
+      <w:hyperlink r:id="rId20" w:history="1">
         <w:r>
           <w:rPr>
             <w:rStyle w:val="Hyperlink"/>
@@ -1221,29 +859,21 @@
         <w:pStyle w:val="Heading2"/>
       </w:pPr>
       <w:r>
+        <w:br w:type="page"/>
+      </w:r>
+    </w:p>
+    <w:p>
+      <w:pPr>
+        <w:pStyle w:val="Heading2"/>
+      </w:pPr>
+      <w:r>
         <w:lastRenderedPageBreak/>
-        <w:br w:type="page"/>
-      </w:r>
-    </w:p>
-    <w:p>
-      <w:pPr>
-        <w:pStyle w:val="Heading2"/>
-      </w:pPr>
-      <w:r>
-        <w:lastRenderedPageBreak/>
-        <w:t xml:space="preserve">Table of </w:t>
-      </w:r>
-      <w:r>
-        <w:t>Contents</w:t>
+        <w:t>Table of Contents</w:t>
       </w:r>
     </w:p>
     <w:p>
       <w:pPr>
         <w:pStyle w:val="BodyText"/>
-        <w:spacing w:before="176"/>
-        <w:rPr>
-          <w:sz w:val="20"/>
-        </w:rPr>
       </w:pPr>
     </w:p>
     <w:tbl>
@@ -1277,17 +907,8 @@
           <w:p>
             <w:pPr>
               <w:pStyle w:val="OmniTableParagraph"/>
-              <w:spacing w:before="109"/>
-              <w:ind w:right="78"/>
-              <w:jc w:val="center"/>
-              <w:rPr>
-                <w:rFonts w:ascii="Sometype Mono" w:hAnsi="Sometype Mono" w:cs="Inter Tight"/>
-              </w:rPr>
             </w:pPr>
             <w:r>
-              <w:rPr>
-                <w:rFonts w:ascii="Sometype Mono" w:hAnsi="Sometype Mono" w:cs="Inter Tight"/>
-              </w:rPr>
               <w:t>01</w:t>
             </w:r>
           </w:p>
@@ -1303,16 +924,8 @@
           <w:p>
             <w:pPr>
               <w:pStyle w:val="OmniTableParagraph"/>
-              <w:spacing w:before="100"/>
-              <w:ind w:left="160"/>
-              <w:rPr>
-                <w:rFonts w:cs="Inter Tight"/>
-              </w:rPr>
             </w:pPr>
             <w:r>
-              <w:rPr>
-                <w:rFonts w:cs="Inter Tight"/>
-              </w:rPr>
               <w:t>Chapter Title</w:t>
             </w:r>
           </w:p>
@@ -1328,17 +941,8 @@
           <w:p>
             <w:pPr>
               <w:pStyle w:val="OmniTableParagraph"/>
-              <w:spacing w:before="100"/>
-              <w:ind w:right="81"/>
-              <w:jc w:val="right"/>
-              <w:rPr>
-                <w:rFonts w:cs="Inter Tight"/>
-              </w:rPr>
             </w:pPr>
             <w:r>
-              <w:rPr>
-                <w:rFonts w:cs="Inter Tight"/>
-              </w:rPr>
               <w:t>x</w:t>
             </w:r>
           </w:p>
@@ -1358,17 +962,8 @@
           <w:p>
             <w:pPr>
               <w:pStyle w:val="OmniTableParagraph"/>
-              <w:spacing w:before="109"/>
-              <w:ind w:right="78"/>
-              <w:jc w:val="center"/>
-              <w:rPr>
-                <w:rFonts w:ascii="Sometype Mono" w:hAnsi="Sometype Mono" w:cs="Inter Tight"/>
-              </w:rPr>
             </w:pPr>
             <w:r>
-              <w:rPr>
-                <w:rFonts w:ascii="Sometype Mono" w:hAnsi="Sometype Mono" w:cs="Inter Tight"/>
-              </w:rPr>
               <w:t>02</w:t>
             </w:r>
           </w:p>
@@ -1383,16 +978,8 @@
           <w:p>
             <w:pPr>
               <w:pStyle w:val="OmniTableParagraph"/>
-              <w:spacing w:before="100"/>
-              <w:ind w:left="158"/>
-              <w:rPr>
-                <w:rFonts w:cs="Inter Tight"/>
-              </w:rPr>
             </w:pPr>
             <w:r>
-              <w:rPr>
-                <w:rFonts w:cs="Inter Tight"/>
-              </w:rPr>
               <w:t>Chapter Title</w:t>
             </w:r>
           </w:p>
@@ -1407,17 +994,8 @@
           <w:p>
             <w:pPr>
               <w:pStyle w:val="OmniTableParagraph"/>
-              <w:spacing w:before="100"/>
-              <w:ind w:right="81"/>
-              <w:jc w:val="right"/>
-              <w:rPr>
-                <w:rFonts w:cs="Inter Tight"/>
-              </w:rPr>
             </w:pPr>
             <w:r>
-              <w:rPr>
-                <w:rFonts w:cs="Inter Tight"/>
-              </w:rPr>
               <w:t>x</w:t>
             </w:r>
           </w:p>
@@ -1437,11 +1015,6 @@
           <w:p>
             <w:pPr>
               <w:pStyle w:val="OmniTableParagraph"/>
-              <w:spacing w:before="0"/>
-              <w:rPr>
-                <w:rFonts w:cs="Inter Tight"/>
-                <w:sz w:val="24"/>
-              </w:rPr>
             </w:pPr>
           </w:p>
         </w:tc>
@@ -1455,17 +1028,8 @@
           <w:p>
             <w:pPr>
               <w:pStyle w:val="OmniTableParagraph"/>
-              <w:spacing w:before="84"/>
-              <w:ind w:left="160"/>
-              <w:rPr>
-                <w:rFonts w:cs="Inter Tight"/>
-              </w:rPr>
             </w:pPr>
             <w:r>
-              <w:rPr>
-                <w:rFonts w:cs="Inter Tight"/>
-                <w:color w:val="667384"/>
-              </w:rPr>
               <w:t>Section title</w:t>
             </w:r>
           </w:p>
@@ -1480,17 +1044,8 @@
           <w:p>
             <w:pPr>
               <w:pStyle w:val="OmniTableParagraph"/>
-              <w:spacing w:before="84"/>
-              <w:ind w:right="81"/>
-              <w:jc w:val="right"/>
-              <w:rPr>
-                <w:rFonts w:cs="Inter Tight"/>
-              </w:rPr>
             </w:pPr>
             <w:r>
-              <w:rPr>
-                <w:rFonts w:cs="Inter Tight"/>
-              </w:rPr>
               <w:t>x</w:t>
             </w:r>
           </w:p>
@@ -1510,17 +1065,8 @@
           <w:p>
             <w:pPr>
               <w:pStyle w:val="OmniTableParagraph"/>
-              <w:spacing w:before="109"/>
-              <w:ind w:right="78"/>
-              <w:jc w:val="center"/>
-              <w:rPr>
-                <w:rFonts w:ascii="Sometype Mono" w:hAnsi="Sometype Mono" w:cs="Inter Tight"/>
-              </w:rPr>
             </w:pPr>
             <w:r>
-              <w:rPr>
-                <w:rFonts w:ascii="Sometype Mono" w:hAnsi="Sometype Mono" w:cs="Inter Tight"/>
-              </w:rPr>
               <w:t>03</w:t>
             </w:r>
           </w:p>
@@ -1535,16 +1081,8 @@
           <w:p>
             <w:pPr>
               <w:pStyle w:val="OmniTableParagraph"/>
-              <w:spacing w:before="100"/>
-              <w:ind w:left="160"/>
-              <w:rPr>
-                <w:rFonts w:cs="Inter Tight"/>
-              </w:rPr>
             </w:pPr>
             <w:r>
-              <w:rPr>
-                <w:rFonts w:cs="Inter Tight"/>
-              </w:rPr>
               <w:t>Chapter Title</w:t>
             </w:r>
           </w:p>
@@ -1559,17 +1097,8 @@
           <w:p>
             <w:pPr>
               <w:pStyle w:val="OmniTableParagraph"/>
-              <w:spacing w:before="100"/>
-              <w:ind w:right="81"/>
-              <w:jc w:val="right"/>
-              <w:rPr>
-                <w:rFonts w:cs="Inter Tight"/>
-              </w:rPr>
             </w:pPr>
             <w:r>
-              <w:rPr>
-                <w:rFonts w:cs="Inter Tight"/>
-              </w:rPr>
               <w:t>x</w:t>
             </w:r>
           </w:p>
@@ -1586,11 +1115,6 @@
           <w:p>
             <w:pPr>
               <w:pStyle w:val="OmniTableParagraph"/>
-              <w:spacing w:before="0"/>
-              <w:rPr>
-                <w:rFonts w:cs="Inter Tight"/>
-                <w:sz w:val="24"/>
-              </w:rPr>
             </w:pPr>
           </w:p>
         </w:tc>
@@ -1601,17 +1125,8 @@
           <w:p>
             <w:pPr>
               <w:pStyle w:val="OmniTableParagraph"/>
-              <w:spacing w:before="84"/>
-              <w:ind w:left="160"/>
-              <w:rPr>
-                <w:rFonts w:cs="Inter Tight"/>
-              </w:rPr>
             </w:pPr>
             <w:r>
-              <w:rPr>
-                <w:rFonts w:cs="Inter Tight"/>
-                <w:color w:val="667384"/>
-              </w:rPr>
               <w:t>Section title</w:t>
             </w:r>
           </w:p>
@@ -1623,17 +1138,8 @@
           <w:p>
             <w:pPr>
               <w:pStyle w:val="OmniTableParagraph"/>
-              <w:spacing w:before="84"/>
-              <w:ind w:right="81"/>
-              <w:jc w:val="right"/>
-              <w:rPr>
-                <w:rFonts w:cs="Inter Tight"/>
-              </w:rPr>
             </w:pPr>
             <w:r>
-              <w:rPr>
-                <w:rFonts w:cs="Inter Tight"/>
-              </w:rPr>
               <w:t>x</w:t>
             </w:r>
           </w:p>
@@ -1650,11 +1156,6 @@
           <w:p>
             <w:pPr>
               <w:pStyle w:val="OmniTableParagraph"/>
-              <w:spacing w:before="0"/>
-              <w:rPr>
-                <w:rFonts w:cs="Inter Tight"/>
-                <w:sz w:val="24"/>
-              </w:rPr>
             </w:pPr>
           </w:p>
         </w:tc>
@@ -1665,17 +1166,8 @@
           <w:p>
             <w:pPr>
               <w:pStyle w:val="OmniTableParagraph"/>
-              <w:spacing w:before="94"/>
-              <w:ind w:left="160"/>
-              <w:rPr>
-                <w:rFonts w:cs="Inter Tight"/>
-              </w:rPr>
             </w:pPr>
             <w:r>
-              <w:rPr>
-                <w:rFonts w:cs="Inter Tight"/>
-                <w:color w:val="667384"/>
-              </w:rPr>
               <w:t>Section title</w:t>
             </w:r>
           </w:p>
@@ -1687,17 +1179,8 @@
           <w:p>
             <w:pPr>
               <w:pStyle w:val="OmniTableParagraph"/>
-              <w:spacing w:before="94"/>
-              <w:ind w:right="81"/>
-              <w:jc w:val="right"/>
-              <w:rPr>
-                <w:rFonts w:cs="Inter Tight"/>
-              </w:rPr>
             </w:pPr>
             <w:r>
-              <w:rPr>
-                <w:rFonts w:cs="Inter Tight"/>
-              </w:rPr>
               <w:t>x</w:t>
             </w:r>
           </w:p>
@@ -1717,11 +1200,6 @@
           <w:p>
             <w:pPr>
               <w:pStyle w:val="OmniTableParagraph"/>
-              <w:spacing w:before="0"/>
-              <w:rPr>
-                <w:rFonts w:cs="Inter Tight"/>
-                <w:sz w:val="24"/>
-              </w:rPr>
             </w:pPr>
           </w:p>
         </w:tc>
@@ -1735,17 +1213,8 @@
           <w:p>
             <w:pPr>
               <w:pStyle w:val="OmniTableParagraph"/>
-              <w:spacing w:before="94"/>
-              <w:ind w:left="160"/>
-              <w:rPr>
-                <w:rFonts w:cs="Inter Tight"/>
-              </w:rPr>
             </w:pPr>
             <w:r>
-              <w:rPr>
-                <w:rFonts w:cs="Inter Tight"/>
-                <w:color w:val="667384"/>
-              </w:rPr>
               <w:t>Section title</w:t>
             </w:r>
           </w:p>
@@ -1760,17 +1229,8 @@
           <w:p>
             <w:pPr>
               <w:pStyle w:val="OmniTableParagraph"/>
-              <w:spacing w:before="94"/>
-              <w:ind w:right="81"/>
-              <w:jc w:val="right"/>
-              <w:rPr>
-                <w:rFonts w:cs="Inter Tight"/>
-              </w:rPr>
             </w:pPr>
             <w:r>
-              <w:rPr>
-                <w:rFonts w:cs="Inter Tight"/>
-              </w:rPr>
               <w:t>x</w:t>
             </w:r>
           </w:p>
@@ -1790,17 +1250,8 @@
           <w:p>
             <w:pPr>
               <w:pStyle w:val="OmniTableParagraph"/>
-              <w:spacing w:before="109"/>
-              <w:ind w:right="72"/>
-              <w:jc w:val="center"/>
-              <w:rPr>
-                <w:rFonts w:ascii="Sometype Mono" w:hAnsi="Sometype Mono" w:cs="Inter Tight"/>
-              </w:rPr>
             </w:pPr>
             <w:r>
-              <w:rPr>
-                <w:rFonts w:ascii="Sometype Mono" w:hAnsi="Sometype Mono" w:cs="Inter Tight"/>
-              </w:rPr>
               <w:t>04</w:t>
             </w:r>
           </w:p>
@@ -1815,16 +1266,8 @@
           <w:p>
             <w:pPr>
               <w:pStyle w:val="OmniTableParagraph"/>
-              <w:spacing w:before="100"/>
-              <w:ind w:left="160"/>
-              <w:rPr>
-                <w:rFonts w:cs="Inter Tight"/>
-              </w:rPr>
             </w:pPr>
             <w:r>
-              <w:rPr>
-                <w:rFonts w:cs="Inter Tight"/>
-              </w:rPr>
               <w:t>Chapter Title</w:t>
             </w:r>
           </w:p>
@@ -1839,17 +1282,8 @@
           <w:p>
             <w:pPr>
               <w:pStyle w:val="OmniTableParagraph"/>
-              <w:spacing w:before="100"/>
-              <w:ind w:right="81"/>
-              <w:jc w:val="right"/>
-              <w:rPr>
-                <w:rFonts w:cs="Inter Tight"/>
-              </w:rPr>
             </w:pPr>
             <w:r>
-              <w:rPr>
-                <w:rFonts w:cs="Inter Tight"/>
-              </w:rPr>
               <w:t>x</w:t>
             </w:r>
           </w:p>
@@ -1869,11 +1303,6 @@
           <w:p>
             <w:pPr>
               <w:pStyle w:val="OmniTableParagraph"/>
-              <w:spacing w:before="0"/>
-              <w:rPr>
-                <w:rFonts w:cs="Inter Tight"/>
-                <w:sz w:val="24"/>
-              </w:rPr>
             </w:pPr>
           </w:p>
         </w:tc>
@@ -1887,17 +1316,8 @@
           <w:p>
             <w:pPr>
               <w:pStyle w:val="OmniTableParagraph"/>
-              <w:spacing w:before="84"/>
-              <w:ind w:left="160"/>
-              <w:rPr>
-                <w:rFonts w:cs="Inter Tight"/>
-              </w:rPr>
             </w:pPr>
             <w:r>
-              <w:rPr>
-                <w:rFonts w:cs="Inter Tight"/>
-                <w:color w:val="667384"/>
-              </w:rPr>
               <w:t>Section title</w:t>
             </w:r>
           </w:p>
@@ -1912,17 +1332,8 @@
           <w:p>
             <w:pPr>
               <w:pStyle w:val="OmniTableParagraph"/>
-              <w:spacing w:before="84"/>
-              <w:ind w:right="81"/>
-              <w:jc w:val="right"/>
-              <w:rPr>
-                <w:rFonts w:cs="Inter Tight"/>
-              </w:rPr>
             </w:pPr>
             <w:r>
-              <w:rPr>
-                <w:rFonts w:cs="Inter Tight"/>
-              </w:rPr>
               <w:t>x</w:t>
             </w:r>
           </w:p>
@@ -1943,12 +1354,6 @@
           <w:p>
             <w:pPr>
               <w:pStyle w:val="OmniTableParagraph"/>
-              <w:spacing w:before="120"/>
-              <w:ind w:right="72"/>
-              <w:rPr>
-                <w:rFonts w:cs="Inter Tight"/>
-                <w:sz w:val="24"/>
-              </w:rPr>
             </w:pPr>
           </w:p>
         </w:tc>
@@ -1963,40 +1368,20 @@
           <w:p>
             <w:pPr>
               <w:pStyle w:val="OmniTableParagraph"/>
-              <w:spacing w:before="123"/>
-              <w:ind w:left="158"/>
-              <w:rPr>
-                <w:rFonts w:cs="Inter Tight"/>
-              </w:rPr>
             </w:pPr>
             <w:r>
-              <w:rPr>
-                <w:rFonts w:cs="Inter Tight"/>
-              </w:rPr>
               <w:t>A</w:t>
             </w:r>
             <w:r>
-              <w:rPr>
-                <w:rFonts w:cs="Inter Tight"/>
-              </w:rPr>
               <w:t>p</w:t>
             </w:r>
             <w:r>
-              <w:rPr>
-                <w:rFonts w:cs="Inter Tight"/>
-              </w:rPr>
               <w:t>pendix A</w:t>
             </w:r>
             <w:r>
-              <w:rPr>
-                <w:rFonts w:cs="Inter Tight"/>
-              </w:rPr>
               <w:t>:</w:t>
             </w:r>
             <w:r>
-              <w:rPr>
-                <w:rFonts w:cs="Inter Tight"/>
-              </w:rPr>
               <w:t xml:space="preserve"> [Insert title]</w:t>
             </w:r>
           </w:p>
@@ -2012,17 +1397,8 @@
           <w:p>
             <w:pPr>
               <w:pStyle w:val="OmniTableParagraph"/>
-              <w:spacing w:before="123"/>
-              <w:ind w:right="81"/>
-              <w:jc w:val="right"/>
-              <w:rPr>
-                <w:rFonts w:cs="Inter Tight"/>
-              </w:rPr>
             </w:pPr>
             <w:r>
-              <w:rPr>
-                <w:rFonts w:cs="Inter Tight"/>
-              </w:rPr>
               <w:t>x</w:t>
             </w:r>
           </w:p>
@@ -2043,11 +1419,6 @@
           <w:p>
             <w:pPr>
               <w:pStyle w:val="OmniTableParagraph"/>
-              <w:spacing w:before="0"/>
-              <w:rPr>
-                <w:rFonts w:cs="Inter Tight"/>
-                <w:sz w:val="24"/>
-              </w:rPr>
             </w:pPr>
           </w:p>
         </w:tc>
@@ -2062,40 +1433,20 @@
           <w:p>
             <w:pPr>
               <w:pStyle w:val="OmniTableParagraph"/>
-              <w:spacing w:before="100"/>
-              <w:ind w:left="160"/>
-              <w:rPr>
-                <w:rFonts w:cs="Inter Tight"/>
-              </w:rPr>
             </w:pPr>
             <w:r>
-              <w:rPr>
-                <w:rFonts w:cs="Inter Tight"/>
-              </w:rPr>
               <w:t>Ap</w:t>
             </w:r>
             <w:r>
-              <w:rPr>
-                <w:rFonts w:cs="Inter Tight"/>
-              </w:rPr>
               <w:t>p</w:t>
             </w:r>
             <w:r>
-              <w:rPr>
-                <w:rFonts w:cs="Inter Tight"/>
-              </w:rPr>
               <w:t>endix B</w:t>
             </w:r>
             <w:r>
-              <w:rPr>
-                <w:rFonts w:cs="Inter Tight"/>
-              </w:rPr>
               <w:t>:</w:t>
             </w:r>
             <w:r>
-              <w:rPr>
-                <w:rFonts w:cs="Inter Tight"/>
-              </w:rPr>
               <w:t xml:space="preserve"> [Insert title]</w:t>
             </w:r>
           </w:p>
@@ -2111,17 +1462,8 @@
           <w:p>
             <w:pPr>
               <w:pStyle w:val="OmniTableParagraph"/>
-              <w:spacing w:before="100"/>
-              <w:ind w:right="81"/>
-              <w:jc w:val="right"/>
-              <w:rPr>
-                <w:rFonts w:cs="Inter Tight"/>
-              </w:rPr>
             </w:pPr>
             <w:r>
-              <w:rPr>
-                <w:rFonts w:cs="Inter Tight"/>
-              </w:rPr>
               <w:t>x</w:t>
             </w:r>
           </w:p>
@@ -2131,163 +1473,101 @@
     <w:p>
       <w:pPr>
         <w:pStyle w:val="BodyText"/>
-        <w:rPr>
-          <w:sz w:val="20"/>
-        </w:rPr>
       </w:pPr>
     </w:p>
     <w:p>
       <w:pPr>
         <w:pStyle w:val="BodyText"/>
-        <w:rPr>
-          <w:sz w:val="20"/>
-        </w:rPr>
       </w:pPr>
     </w:p>
     <w:p>
       <w:pPr>
         <w:pStyle w:val="BodyText"/>
-        <w:rPr>
-          <w:sz w:val="20"/>
-        </w:rPr>
       </w:pPr>
     </w:p>
     <w:p>
       <w:pPr>
         <w:pStyle w:val="BodyText"/>
-        <w:rPr>
-          <w:sz w:val="20"/>
-        </w:rPr>
       </w:pPr>
     </w:p>
     <w:p>
       <w:pPr>
         <w:pStyle w:val="BodyText"/>
-        <w:rPr>
-          <w:sz w:val="20"/>
-        </w:rPr>
       </w:pPr>
     </w:p>
     <w:p>
       <w:pPr>
         <w:pStyle w:val="BodyText"/>
-        <w:rPr>
-          <w:sz w:val="20"/>
-        </w:rPr>
       </w:pPr>
     </w:p>
     <w:p>
       <w:pPr>
         <w:pStyle w:val="BodyText"/>
-        <w:rPr>
-          <w:sz w:val="20"/>
-        </w:rPr>
       </w:pPr>
     </w:p>
     <w:p>
       <w:pPr>
         <w:pStyle w:val="BodyText"/>
-        <w:rPr>
-          <w:sz w:val="20"/>
-        </w:rPr>
       </w:pPr>
     </w:p>
     <w:p>
       <w:pPr>
         <w:pStyle w:val="BodyText"/>
-        <w:rPr>
-          <w:sz w:val="20"/>
-        </w:rPr>
       </w:pPr>
     </w:p>
     <w:p>
       <w:pPr>
         <w:pStyle w:val="BodyText"/>
-        <w:rPr>
-          <w:sz w:val="20"/>
-        </w:rPr>
       </w:pPr>
     </w:p>
     <w:p>
       <w:pPr>
         <w:pStyle w:val="BodyText"/>
-        <w:rPr>
-          <w:sz w:val="20"/>
-        </w:rPr>
       </w:pPr>
     </w:p>
     <w:p>
       <w:pPr>
         <w:pStyle w:val="BodyText"/>
-        <w:rPr>
-          <w:sz w:val="20"/>
-        </w:rPr>
       </w:pPr>
     </w:p>
     <w:p>
       <w:pPr>
         <w:pStyle w:val="BodyText"/>
-        <w:rPr>
-          <w:sz w:val="20"/>
-        </w:rPr>
       </w:pPr>
     </w:p>
     <w:p>
       <w:pPr>
         <w:pStyle w:val="BodyText"/>
-        <w:rPr>
-          <w:sz w:val="20"/>
-        </w:rPr>
       </w:pPr>
     </w:p>
     <w:p>
       <w:pPr>
         <w:pStyle w:val="BodyText"/>
-        <w:rPr>
-          <w:sz w:val="20"/>
-        </w:rPr>
       </w:pPr>
     </w:p>
     <w:p>
       <w:pPr>
         <w:pStyle w:val="BodyText"/>
-        <w:rPr>
-          <w:sz w:val="20"/>
-        </w:rPr>
       </w:pPr>
     </w:p>
     <w:p>
       <w:pPr>
         <w:pStyle w:val="BodyText"/>
-        <w:rPr>
-          <w:sz w:val="20"/>
-        </w:rPr>
       </w:pPr>
     </w:p>
     <w:p>
       <w:pPr>
         <w:pStyle w:val="BodyText"/>
-        <w:rPr>
-          <w:sz w:val="20"/>
-        </w:rPr>
       </w:pPr>
     </w:p>
     <w:p>
       <w:pPr>
         <w:pStyle w:val="BodyText"/>
-        <w:rPr>
-          <w:sz w:val="20"/>
-        </w:rPr>
       </w:pPr>
     </w:p>
     <w:p>
       <w:pPr>
         <w:pStyle w:val="BodyText"/>
-        <w:tabs>
-          <w:tab w:val="left" w:pos="3060"/>
-        </w:tabs>
-        <w:spacing w:before="0"/>
-        <w:ind w:left="288"/>
         <w:rPr>
           <w:rFonts w:ascii="Gill Sans MT" w:hAnsi="Gill Sans MT"/>
           <w:sz w:val="20"/>
@@ -2297,7 +1577,6 @@
         <w:rPr>
           <w:noProof/>
         </w:rPr>
-        <w:lastRenderedPageBreak/>
         <w:drawing>
           <wp:anchor distT="0" distB="0" distL="114300" distR="114300" simplePos="0" relativeHeight="251658248" behindDoc="0" locked="0" layoutInCell="1" allowOverlap="1" wp14:anchorId="34C47B73" wp14:editId="495DA854">
             <wp:simplePos x="0" y="0"/>
@@ -2322,7 +1601,7 @@
                     <pic:cNvPicPr/>
                   </pic:nvPicPr>
                   <pic:blipFill>
-                    <a:blip r:embed="rId16" cstate="print">
+                    <a:blip r:embed="rId21" cstate="print">
                       <a:extLst>
                         <a:ext uri="{28A0092B-C50C-407E-A947-70E740481C1C}">
                           <a14:useLocalDpi xmlns:a14="http://schemas.microsoft.com/office/drawing/2010/main" val="0"/>
@@ -2355,69 +1634,42 @@
         </w:drawing>
       </w:r>
       <w:r>
-        <w:rPr>
-          <w:rFonts w:ascii="Sometype Mono" w:hAnsi="Sometype Mono"/>
-          <w:color w:val="091D38"/>
-        </w:rPr>
         <w:t>CHAPTER</w:t>
       </w:r>
       <w:r>
         <w:rPr>
-          <w:rFonts w:ascii="Sometype Mono" w:hAnsi="Sometype Mono"/>
-          <w:color w:val="091D38"/>
           <w:spacing w:val="40"/>
         </w:rPr>
         <w:t xml:space="preserve"> </w:t>
       </w:r>
       <w:r>
-        <w:rPr>
-          <w:rFonts w:ascii="Sometype Mono" w:hAnsi="Sometype Mono"/>
-          <w:color w:val="091D38"/>
-        </w:rPr>
         <w:t>TITLE</w:t>
       </w:r>
       <w:r>
         <w:rPr>
-          <w:rFonts w:ascii="Sometype Mono" w:hAnsi="Sometype Mono"/>
-          <w:color w:val="091D38"/>
           <w:spacing w:val="40"/>
         </w:rPr>
         <w:t xml:space="preserve"> </w:t>
       </w:r>
       <w:r>
-        <w:rPr>
-          <w:rFonts w:ascii="Sometype Mono" w:hAnsi="Sometype Mono"/>
-          <w:color w:val="091D38"/>
-        </w:rPr>
         <w:t>HERE</w:t>
       </w:r>
     </w:p>
     <w:p>
       <w:pPr>
         <w:pStyle w:val="Heading1"/>
-        <w:rPr>
-          <w:rFonts w:cs="Inter Tight"/>
-        </w:rPr>
-      </w:pPr>
-      <w:r>
-        <w:rPr>
-          <w:rFonts w:cs="Inter Tight"/>
-          <w:color w:val="091D38"/>
-        </w:rPr>
+      </w:pPr>
+      <w:r>
         <w:t>Example</w:t>
       </w:r>
       <w:r>
         <w:rPr>
-          <w:rFonts w:cs="Inter Tight"/>
-          <w:color w:val="091D38"/>
           <w:spacing w:val="-33"/>
         </w:rPr>
         <w:t xml:space="preserve"> </w:t>
       </w:r>
       <w:r>
         <w:rPr>
-          <w:rFonts w:cs="Inter Tight"/>
-          <w:color w:val="091D38"/>
           <w:spacing w:val="-2"/>
         </w:rPr>
         <w:t>Section</w:t>
@@ -2426,52 +1678,26 @@
     <w:p>
       <w:pPr>
         <w:pStyle w:val="Heading2"/>
-        <w:rPr>
-          <w:rFonts w:cs="Inter Tight"/>
-        </w:rPr>
-      </w:pPr>
-      <w:r>
-        <w:rPr>
-          <w:rFonts w:cs="Inter Tight"/>
-          <w:color w:val="091D38"/>
-        </w:rPr>
+      </w:pPr>
+      <w:r>
         <w:t>Subtopic</w:t>
       </w:r>
       <w:r>
         <w:rPr>
-          <w:rFonts w:cs="Inter Tight"/>
-          <w:color w:val="091D38"/>
           <w:spacing w:val="-12"/>
         </w:rPr>
         <w:t xml:space="preserve"> </w:t>
       </w:r>
       <w:r>
         <w:rPr>
-          <w:rFonts w:cs="Inter Tight"/>
-          <w:color w:val="091D38"/>
           <w:spacing w:val="-10"/>
         </w:rPr>
         <w:t>A</w:t>
       </w:r>
     </w:p>
     <w:p>
-      <w:pPr>
-        <w:pStyle w:val="BodyText"/>
-      </w:pPr>
-      <w:r>
-        <w:t xml:space="preserve">The project will start with a virtual project alignment meeting with the key county leadership and staff to discuss the overall approach; review the initial workplan to support establishing strong working </w:t>
-      </w:r>
-      <w:r>
-        <w:t>relationships</w:t>
-      </w:r>
-      <w:r>
-        <w:t>;</w:t>
-      </w:r>
-      <w:r>
-        <w:t xml:space="preserve"> and</w:t>
-      </w:r>
-      <w:r>
-        <w:t xml:space="preserve"> ensure clear communication, detailed schedules, timelines and milestones.</w:t>
+      <w:r>
+        <w:t>The project will start with a virtual project alignment meeting with the key county leadership and staff to discuss the overall approach; review the initial workplan to support establishing strong working relationships; and ensure clear communication, detailed schedules, timelines and milestones.</w:t>
       </w:r>
       <w:r>
         <w:t xml:space="preserve"> </w:t>
@@ -2555,7 +1781,7 @@
                     <pic:cNvPicPr/>
                   </pic:nvPicPr>
                   <pic:blipFill>
-                    <a:blip r:embed="rId17" cstate="print">
+                    <a:blip r:embed="rId22" cstate="print">
                       <a:extLst>
                         <a:ext uri="{28A0092B-C50C-407E-A947-70E740481C1C}">
                           <a14:useLocalDpi xmlns:a14="http://schemas.microsoft.com/office/drawing/2010/main" val="0"/>
@@ -2597,30 +1823,16 @@
     <w:p>
       <w:pPr>
         <w:pStyle w:val="Heading1"/>
-        <w:rPr>
-          <w:rFonts w:cs="Inter Tight"/>
-        </w:rPr>
-      </w:pPr>
-      <w:r>
-        <w:rPr>
-          <w:rFonts w:cs="Inter Tight"/>
-          <w:color w:val="091D38"/>
-        </w:rPr>
+      </w:pPr>
+      <w:r>
         <w:t>Example Section</w:t>
       </w:r>
     </w:p>
     <w:p>
       <w:pPr>
         <w:pStyle w:val="Heading2"/>
-        <w:rPr>
-          <w:rFonts w:cs="Inter Tight"/>
-        </w:rPr>
-      </w:pPr>
-      <w:r>
-        <w:rPr>
-          <w:rFonts w:cs="Inter Tight"/>
-          <w:color w:val="091D38"/>
-        </w:rPr>
+      </w:pPr>
+      <w:r>
         <w:t>Subtopic A</w:t>
       </w:r>
     </w:p>
@@ -2721,296 +1933,145 @@
                         </wps:spPr>
                         <wps:txbx>
                           <w:txbxContent>
+                            <w:p/>
                             <w:p>
                               <w:pPr>
-                                <w:spacing w:before="80"/>
                                 <w:rPr>
                                   <w:color w:val="000000"/>
                                 </w:rPr>
                               </w:pPr>
+                              <w:r>
+                                <w:t>“This</w:t>
+                              </w:r>
+                              <w:r>
+                                <w:rPr>
+                                  <w:spacing w:val="-8"/>
+                                </w:rPr>
+                                <w:t xml:space="preserve"> </w:t>
+                              </w:r>
+                              <w:r>
+                                <w:t>is</w:t>
+                              </w:r>
+                              <w:r>
+                                <w:rPr>
+                                  <w:spacing w:val="-8"/>
+                                </w:rPr>
+                                <w:t xml:space="preserve"> </w:t>
+                              </w:r>
+                              <w:r>
+                                <w:t>a</w:t>
+                              </w:r>
+                              <w:r>
+                                <w:rPr>
+                                  <w:spacing w:val="-8"/>
+                                </w:rPr>
+                                <w:t xml:space="preserve"> </w:t>
+                              </w:r>
+                              <w:proofErr w:type="spellStart"/>
+                              <w:r>
+                                <w:t>a</w:t>
+                              </w:r>
+                              <w:proofErr w:type="spellEnd"/>
+                              <w:r>
+                                <w:rPr>
+                                  <w:spacing w:val="-8"/>
+                                </w:rPr>
+                                <w:t xml:space="preserve"> </w:t>
+                              </w:r>
+                              <w:r>
+                                <w:t>quote</w:t>
+                              </w:r>
+                              <w:r>
+                                <w:rPr>
+                                  <w:spacing w:val="-8"/>
+                                </w:rPr>
+                                <w:t xml:space="preserve"> </w:t>
+                              </w:r>
+                              <w:r>
+                                <w:t>box.</w:t>
+                              </w:r>
+                              <w:r>
+                                <w:rPr>
+                                  <w:spacing w:val="-8"/>
+                                </w:rPr>
+                                <w:t xml:space="preserve"> </w:t>
+                              </w:r>
+                              <w:r>
+                                <w:t>You</w:t>
+                              </w:r>
+                              <w:r>
+                                <w:rPr>
+                                  <w:spacing w:val="-8"/>
+                                </w:rPr>
+                                <w:t xml:space="preserve"> </w:t>
+                              </w:r>
+                              <w:r>
+                                <w:t xml:space="preserve">can </w:t>
+                              </w:r>
+                              <w:r>
+                                <w:rPr>
+                                  <w:color w:val="B8C791"/>
+                                </w:rPr>
+                                <w:t xml:space="preserve">change text color to highlight certain parts, </w:t>
+                              </w:r>
+                              <w:r>
+                                <w:t>or just leave the text all white. Change the background color</w:t>
+                              </w:r>
+                              <w:r>
+                                <w:rPr>
+                                  <w:spacing w:val="40"/>
+                                </w:rPr>
+                                <w:t xml:space="preserve"> </w:t>
+                              </w:r>
+                              <w:r>
+                                <w:t>as desired to match the page.”</w:t>
+                              </w:r>
                             </w:p>
                             <w:p>
                               <w:pPr>
-                                <w:spacing w:before="1" w:line="264" w:lineRule="auto"/>
-                                <w:ind w:left="270" w:right="316"/>
                                 <w:rPr>
-                                  <w:rFonts w:cs="Inter Tight"/>
                                   <w:color w:val="000000"/>
                                 </w:rPr>
                               </w:pPr>
                               <w:r>
-                                <w:rPr>
-                                  <w:rFonts w:cs="Inter Tight"/>
-                                  <w:color w:val="FAF7F5"/>
-                                  <w:w w:val="110"/>
-                                </w:rPr>
-                                <w:t>“This</w:t>
+                                <w:t>—</w:t>
                               </w:r>
                               <w:r>
                                 <w:rPr>
-                                  <w:rFonts w:cs="Inter Tight"/>
-                                  <w:color w:val="FAF7F5"/>
-                                  <w:spacing w:val="-8"/>
-                                  <w:w w:val="110"/>
+                                  <w:spacing w:val="-13"/>
+                                </w:rPr>
+                                <w:t xml:space="preserve"> </w:t>
+                              </w:r>
+                              <w:r>
+                                <w:t>Name</w:t>
+                              </w:r>
+                              <w:r>
+                                <w:rPr>
+                                  <w:spacing w:val="-13"/>
+                                </w:rPr>
+                                <w:t xml:space="preserve"> </w:t>
+                              </w:r>
+                              <w:r>
+                                <w:t>Here,</w:t>
+                              </w:r>
+                              <w:r>
+                                <w:rPr>
+                                  <w:spacing w:val="-13"/>
+                                </w:rPr>
+                                <w:t xml:space="preserve"> </w:t>
+                              </w:r>
+                              <w:r>
+                                <w:t>Title</w:t>
+                              </w:r>
+                              <w:r>
+                                <w:rPr>
+                                  <w:spacing w:val="-13"/>
                                 </w:rPr>
                                 <w:t xml:space="preserve"> </w:t>
                               </w:r>
                               <w:r>
                                 <w:rPr>
-                                  <w:rFonts w:cs="Inter Tight"/>
-                                  <w:color w:val="FAF7F5"/>
-                                  <w:w w:val="110"/>
-                                </w:rPr>
-                                <w:t>is</w:t>
-                              </w:r>
-                              <w:r>
-                                <w:rPr>
-                                  <w:rFonts w:cs="Inter Tight"/>
-                                  <w:color w:val="FAF7F5"/>
-                                  <w:spacing w:val="-8"/>
-                                  <w:w w:val="110"/>
-                                </w:rPr>
-                                <w:t xml:space="preserve"> </w:t>
-                              </w:r>
-                              <w:r>
-                                <w:rPr>
-                                  <w:rFonts w:cs="Inter Tight"/>
-                                  <w:color w:val="FAF7F5"/>
-                                  <w:w w:val="110"/>
-                                </w:rPr>
-                                <w:t>a</w:t>
-                              </w:r>
-                              <w:r>
-                                <w:rPr>
-                                  <w:rFonts w:cs="Inter Tight"/>
-                                  <w:color w:val="FAF7F5"/>
-                                  <w:spacing w:val="-8"/>
-                                  <w:w w:val="110"/>
-                                </w:rPr>
-                                <w:t xml:space="preserve"> </w:t>
-                              </w:r>
-                              <w:proofErr w:type="spellStart"/>
-                              <w:r>
-                                <w:rPr>
-                                  <w:rFonts w:cs="Inter Tight"/>
-                                  <w:color w:val="FAF7F5"/>
-                                  <w:w w:val="110"/>
-                                </w:rPr>
-                                <w:t>a</w:t>
-                              </w:r>
-                              <w:proofErr w:type="spellEnd"/>
-                              <w:r>
-                                <w:rPr>
-                                  <w:rFonts w:cs="Inter Tight"/>
-                                  <w:color w:val="FAF7F5"/>
-                                  <w:spacing w:val="-8"/>
-                                  <w:w w:val="110"/>
-                                </w:rPr>
-                                <w:t xml:space="preserve"> </w:t>
-                              </w:r>
-                              <w:r>
-                                <w:rPr>
-                                  <w:rFonts w:cs="Inter Tight"/>
-                                  <w:color w:val="FAF7F5"/>
-                                  <w:w w:val="110"/>
-                                </w:rPr>
-                                <w:t>quote</w:t>
-                              </w:r>
-                              <w:r>
-                                <w:rPr>
-                                  <w:rFonts w:cs="Inter Tight"/>
-                                  <w:color w:val="FAF7F5"/>
-                                  <w:spacing w:val="-8"/>
-                                  <w:w w:val="110"/>
-                                </w:rPr>
-                                <w:t xml:space="preserve"> </w:t>
-                              </w:r>
-                              <w:r>
-                                <w:rPr>
-                                  <w:rFonts w:cs="Inter Tight"/>
-                                  <w:color w:val="FAF7F5"/>
-                                  <w:w w:val="110"/>
-                                </w:rPr>
-                                <w:t>box.</w:t>
-                              </w:r>
-                              <w:r>
-                                <w:rPr>
-                                  <w:rFonts w:cs="Inter Tight"/>
-                                  <w:color w:val="FAF7F5"/>
-                                  <w:spacing w:val="-8"/>
-                                  <w:w w:val="110"/>
-                                </w:rPr>
-                                <w:t xml:space="preserve"> </w:t>
-                              </w:r>
-                              <w:r>
-                                <w:rPr>
-                                  <w:rFonts w:cs="Inter Tight"/>
-                                  <w:color w:val="FAF7F5"/>
-                                  <w:w w:val="110"/>
-                                </w:rPr>
-                                <w:t>You</w:t>
-                              </w:r>
-                              <w:r>
-                                <w:rPr>
-                                  <w:rFonts w:cs="Inter Tight"/>
-                                  <w:color w:val="FAF7F5"/>
-                                  <w:spacing w:val="-8"/>
-                                  <w:w w:val="110"/>
-                                </w:rPr>
-                                <w:t xml:space="preserve"> </w:t>
-                              </w:r>
-                              <w:r>
-                                <w:rPr>
-                                  <w:rFonts w:cs="Inter Tight"/>
-                                  <w:color w:val="FAF7F5"/>
-                                  <w:w w:val="110"/>
-                                </w:rPr>
-                                <w:t xml:space="preserve">can </w:t>
-                              </w:r>
-                              <w:r>
-                                <w:rPr>
-                                  <w:rFonts w:cs="Inter Tight"/>
-                                  <w:color w:val="B8C791"/>
-                                  <w:w w:val="110"/>
-                                </w:rPr>
-                                <w:t xml:space="preserve">change text color to highlight </w:t>
-                              </w:r>
-                              <w:r>
-                                <w:rPr>
-                                  <w:rFonts w:cs="Inter Tight"/>
-                                  <w:color w:val="B8C791"/>
-                                </w:rPr>
-                                <w:t xml:space="preserve">certain </w:t>
-                              </w:r>
-                              <w:proofErr w:type="gramStart"/>
-                              <w:r>
-                                <w:rPr>
-                                  <w:rFonts w:cs="Inter Tight"/>
-                                  <w:color w:val="B8C791"/>
-                                </w:rPr>
-                                <w:t xml:space="preserve">parts, </w:t>
-                              </w:r>
-                              <w:r>
-                                <w:rPr>
-                                  <w:rFonts w:cs="Inter Tight"/>
-                                  <w:color w:val="FAF7F5"/>
-                                </w:rPr>
-                                <w:t>or</w:t>
-                              </w:r>
-                              <w:proofErr w:type="gramEnd"/>
-                              <w:r>
-                                <w:rPr>
-                                  <w:rFonts w:cs="Inter Tight"/>
-                                  <w:color w:val="FAF7F5"/>
-                                </w:rPr>
-                                <w:t xml:space="preserve"> just leave the text all white. Change the background color</w:t>
-                              </w:r>
-                              <w:r>
-                                <w:rPr>
-                                  <w:rFonts w:cs="Inter Tight"/>
-                                  <w:color w:val="FAF7F5"/>
-                                  <w:spacing w:val="40"/>
-                                  <w:w w:val="110"/>
-                                </w:rPr>
-                                <w:t xml:space="preserve"> </w:t>
-                              </w:r>
-                              <w:r>
-                                <w:rPr>
-                                  <w:rFonts w:cs="Inter Tight"/>
-                                  <w:color w:val="FAF7F5"/>
-                                  <w:w w:val="110"/>
-                                </w:rPr>
-                                <w:t>as desired to match the page.”</w:t>
-                              </w:r>
-                            </w:p>
-                            <w:p>
-                              <w:pPr>
-                                <w:spacing w:before="124"/>
-                                <w:ind w:left="270"/>
-                                <w:rPr>
-                                  <w:rFonts w:cs="Inter Tight"/>
-                                  <w:color w:val="000000"/>
-                                  <w:sz w:val="18"/>
-                                </w:rPr>
-                              </w:pPr>
-                              <w:r>
-                                <w:rPr>
-                                  <w:rFonts w:cs="Inter Tight"/>
-                                  <w:color w:val="FAF7F5"/>
-                                  <w:spacing w:val="-2"/>
-                                  <w:sz w:val="18"/>
-                                </w:rPr>
-                                <w:t>—</w:t>
-                              </w:r>
-                              <w:r>
-                                <w:rPr>
-                                  <w:rFonts w:cs="Inter Tight"/>
-                                  <w:color w:val="FAF7F5"/>
-                                  <w:spacing w:val="-13"/>
-                                  <w:sz w:val="18"/>
-                                </w:rPr>
-                                <w:t xml:space="preserve"> </w:t>
-                              </w:r>
-                              <w:r>
-                                <w:rPr>
-                                  <w:rFonts w:cs="Inter Tight"/>
-                                  <w:color w:val="FAF7F5"/>
-                                  <w:spacing w:val="-2"/>
-                                  <w:sz w:val="18"/>
-                                </w:rPr>
-                                <w:t>Name</w:t>
-                              </w:r>
-                              <w:r>
-                                <w:rPr>
-                                  <w:rFonts w:cs="Inter Tight"/>
-                                  <w:color w:val="FAF7F5"/>
-                                  <w:spacing w:val="-13"/>
-                                  <w:sz w:val="18"/>
-                                </w:rPr>
-                                <w:t xml:space="preserve"> </w:t>
-                              </w:r>
-                              <w:r>
-                                <w:rPr>
-                                  <w:rFonts w:cs="Inter Tight"/>
-                                  <w:color w:val="FAF7F5"/>
-                                  <w:spacing w:val="-2"/>
-                                  <w:sz w:val="18"/>
-                                </w:rPr>
-                                <w:t>Here,</w:t>
-                              </w:r>
-                              <w:r>
-                                <w:rPr>
-                                  <w:rFonts w:cs="Inter Tight"/>
-                                  <w:color w:val="FAF7F5"/>
-                                  <w:spacing w:val="-13"/>
-                                  <w:sz w:val="18"/>
-                                </w:rPr>
-                                <w:t xml:space="preserve"> </w:t>
-                              </w:r>
-                              <w:r>
-                                <w:rPr>
-                                  <w:rFonts w:cs="Inter Tight"/>
-                                  <w:color w:val="FAF7F5"/>
-                                  <w:spacing w:val="-2"/>
-                                  <w:sz w:val="18"/>
-                                </w:rPr>
-                                <w:t>Title</w:t>
-                              </w:r>
-                              <w:r>
-                                <w:rPr>
-                                  <w:rFonts w:cs="Inter Tight"/>
-                                  <w:color w:val="FAF7F5"/>
-                                  <w:spacing w:val="-13"/>
-                                  <w:sz w:val="18"/>
-                                </w:rPr>
-                                <w:t xml:space="preserve"> </w:t>
-                              </w:r>
-                              <w:r>
-                                <w:rPr>
-                                  <w:rFonts w:cs="Inter Tight"/>
-                                  <w:color w:val="FAF7F5"/>
                                   <w:spacing w:val="-4"/>
-                                  <w:sz w:val="18"/>
                                 </w:rPr>
                                 <w:t>Here</w:t>
                               </w:r>
@@ -3029,307 +2090,156 @@
           </mc:Choice>
           <mc:Fallback>
             <w:pict>
-              <v:group w14:anchorId="13429A46" id="Group 75" o:spid="_x0000_s1026" style="position:absolute;margin-left:298.4pt;margin-top:6.4pt;width:202.2pt;height:137.65pt;z-index:251658241" coordsize="25679,17481" o:gfxdata="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">
-                <v:shape id="Graphic 90" o:spid="_x0000_s1027" style="position:absolute;left:22987;top:14795;width:2692;height:2686;visibility:visible;mso-wrap-style:square;v-text-anchor:top" coordsize="269240,269240" o:gfxdata="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" path="m269189,l,,269189,269189,269189,xe" fillcolor="#3b5530" stroked="f">
+              <v:group w14:anchorId="13429A46" id="Group 75" o:spid="_x0000_s1026" style="position:absolute;margin-left:298.4pt;margin-top:6.4pt;width:202.2pt;height:137.65pt;z-index:251658241" coordsize="25679,17481" o:gfxdata="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">
+                <v:shape id="Graphic 90" o:spid="_x0000_s1027" style="position:absolute;left:22987;top:14795;width:2692;height:2686;visibility:visible;mso-wrap-style:square;v-text-anchor:top" coordsize="269240,269240" o:gfxdata="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" path="m269189,l,,269189,269189,269189,xe" fillcolor="#3b5530" stroked="f">
                   <v:path arrowok="t"/>
                 </v:shape>
                 <v:shapetype id="_x0000_t202" coordsize="21600,21600" o:spt="202" path="m,l,21600r21600,l21600,xe">
                   <v:stroke joinstyle="miter"/>
                   <v:path gradientshapeok="t" o:connecttype="rect"/>
                 </v:shapetype>
-                <v:shape id="Textbox 91" o:spid="_x0000_s1028" type="#_x0000_t202" style="position:absolute;width:25673;height:15250;visibility:visible;mso-wrap-style:square;v-text-anchor:top" o:gfxdata="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" fillcolor="#3b5530" stroked="f">
+                <v:shape id="Textbox 91" o:spid="_x0000_s1028" type="#_x0000_t202" style="position:absolute;width:25673;height:15250;visibility:visible;mso-wrap-style:square;v-text-anchor:top" o:gfxdata="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" fillcolor="#3b5530" stroked="f">
                   <v:textbox inset="0,0,0,0">
                     <w:txbxContent>
+                      <w:p/>
                       <w:p>
                         <w:pPr>
-                          <w:spacing w:before="80"/>
                           <w:rPr>
                             <w:color w:val="000000"/>
                           </w:rPr>
                         </w:pPr>
+                        <w:r>
+                          <w:t>“This</w:t>
+                        </w:r>
+                        <w:r>
+                          <w:rPr>
+                            <w:spacing w:val="-8"/>
+                          </w:rPr>
+                          <w:t xml:space="preserve"> </w:t>
+                        </w:r>
+                        <w:r>
+                          <w:t>is</w:t>
+                        </w:r>
+                        <w:r>
+                          <w:rPr>
+                            <w:spacing w:val="-8"/>
+                          </w:rPr>
+                          <w:t xml:space="preserve"> </w:t>
+                        </w:r>
+                        <w:r>
+                          <w:t>a</w:t>
+                        </w:r>
+                        <w:r>
+                          <w:rPr>
+                            <w:spacing w:val="-8"/>
+                          </w:rPr>
+                          <w:t xml:space="preserve"> </w:t>
+                        </w:r>
+                        <w:proofErr w:type="spellStart"/>
+                        <w:r>
+                          <w:t>a</w:t>
+                        </w:r>
+                        <w:proofErr w:type="spellEnd"/>
+                        <w:r>
+                          <w:rPr>
+                            <w:spacing w:val="-8"/>
+                          </w:rPr>
+                          <w:t xml:space="preserve"> </w:t>
+                        </w:r>
+                        <w:r>
+                          <w:t>quote</w:t>
+                        </w:r>
+                        <w:r>
+                          <w:rPr>
+                            <w:spacing w:val="-8"/>
+                          </w:rPr>
+                          <w:t xml:space="preserve"> </w:t>
+                        </w:r>
+                        <w:r>
+                          <w:t>box.</w:t>
+                        </w:r>
+                        <w:r>
+                          <w:rPr>
+                            <w:spacing w:val="-8"/>
+                          </w:rPr>
+                          <w:t xml:space="preserve"> </w:t>
+                        </w:r>
+                        <w:r>
+                          <w:t>You</w:t>
+                        </w:r>
+                        <w:r>
+                          <w:rPr>
+                            <w:spacing w:val="-8"/>
+                          </w:rPr>
+                          <w:t xml:space="preserve"> </w:t>
+                        </w:r>
+                        <w:r>
+                          <w:t xml:space="preserve">can </w:t>
+                        </w:r>
+                        <w:r>
+                          <w:rPr>
+                            <w:color w:val="B8C791"/>
+                          </w:rPr>
+                          <w:t xml:space="preserve">change text color to highlight certain parts, </w:t>
+                        </w:r>
+                        <w:r>
+                          <w:t>or just leave the text all white. Change the background color</w:t>
+                        </w:r>
+                        <w:r>
+                          <w:rPr>
+                            <w:spacing w:val="40"/>
+                          </w:rPr>
+                          <w:t xml:space="preserve"> </w:t>
+                        </w:r>
+                        <w:r>
+                          <w:t>as desired to match the page.”</w:t>
+                        </w:r>
                       </w:p>
                       <w:p>
                         <w:pPr>
-                          <w:spacing w:before="1" w:line="264" w:lineRule="auto"/>
-                          <w:ind w:left="270" w:right="316"/>
                           <w:rPr>
-                            <w:rFonts w:cs="Inter Tight"/>
                             <w:color w:val="000000"/>
                           </w:rPr>
                         </w:pPr>
                         <w:r>
-                          <w:rPr>
-                            <w:rFonts w:cs="Inter Tight"/>
-                            <w:color w:val="FAF7F5"/>
-                            <w:w w:val="110"/>
-                          </w:rPr>
-                          <w:t>“This</w:t>
+                          <w:t>—</w:t>
                         </w:r>
                         <w:r>
                           <w:rPr>
-                            <w:rFonts w:cs="Inter Tight"/>
-                            <w:color w:val="FAF7F5"/>
-                            <w:spacing w:val="-8"/>
-                            <w:w w:val="110"/>
+                            <w:spacing w:val="-13"/>
+                          </w:rPr>
+                          <w:t xml:space="preserve"> </w:t>
+                        </w:r>
+                        <w:r>
+                          <w:t>Name</w:t>
+                        </w:r>
+                        <w:r>
+                          <w:rPr>
+                            <w:spacing w:val="-13"/>
+                          </w:rPr>
+                          <w:t xml:space="preserve"> </w:t>
+                        </w:r>
+                        <w:r>
+                          <w:t>Here,</w:t>
+                        </w:r>
+                        <w:r>
+                          <w:rPr>
+                            <w:spacing w:val="-13"/>
+                          </w:rPr>
+                          <w:t xml:space="preserve"> </w:t>
+                        </w:r>
+                        <w:r>
+                          <w:t>Title</w:t>
+                        </w:r>
+                        <w:r>
+                          <w:rPr>
+                            <w:spacing w:val="-13"/>
                           </w:rPr>
                           <w:t xml:space="preserve"> </w:t>
                         </w:r>
                         <w:r>
                           <w:rPr>
-                            <w:rFonts w:cs="Inter Tight"/>
-                            <w:color w:val="FAF7F5"/>
-                            <w:w w:val="110"/>
-                          </w:rPr>
-                          <w:t>is</w:t>
-                        </w:r>
-                        <w:r>
-                          <w:rPr>
-                            <w:rFonts w:cs="Inter Tight"/>
-                            <w:color w:val="FAF7F5"/>
-                            <w:spacing w:val="-8"/>
-                            <w:w w:val="110"/>
-                          </w:rPr>
-                          <w:t xml:space="preserve"> </w:t>
-                        </w:r>
-                        <w:r>
-                          <w:rPr>
-                            <w:rFonts w:cs="Inter Tight"/>
-                            <w:color w:val="FAF7F5"/>
-                            <w:w w:val="110"/>
-                          </w:rPr>
-                          <w:t>a</w:t>
-                        </w:r>
-                        <w:r>
-                          <w:rPr>
-                            <w:rFonts w:cs="Inter Tight"/>
-                            <w:color w:val="FAF7F5"/>
-                            <w:spacing w:val="-8"/>
-                            <w:w w:val="110"/>
-                          </w:rPr>
-                          <w:t xml:space="preserve"> </w:t>
-                        </w:r>
-                        <w:proofErr w:type="spellStart"/>
-                        <w:r>
-                          <w:rPr>
-                            <w:rFonts w:cs="Inter Tight"/>
-                            <w:color w:val="FAF7F5"/>
-                            <w:w w:val="110"/>
-                          </w:rPr>
-                          <w:t>a</w:t>
-                        </w:r>
-                        <w:proofErr w:type="spellEnd"/>
-                        <w:r>
-                          <w:rPr>
-                            <w:rFonts w:cs="Inter Tight"/>
-                            <w:color w:val="FAF7F5"/>
-                            <w:spacing w:val="-8"/>
-                            <w:w w:val="110"/>
-                          </w:rPr>
-                          <w:t xml:space="preserve"> </w:t>
-                        </w:r>
-                        <w:r>
-                          <w:rPr>
-                            <w:rFonts w:cs="Inter Tight"/>
-                            <w:color w:val="FAF7F5"/>
-                            <w:w w:val="110"/>
-                          </w:rPr>
-                          <w:t>quote</w:t>
-                        </w:r>
-                        <w:r>
-                          <w:rPr>
-                            <w:rFonts w:cs="Inter Tight"/>
-                            <w:color w:val="FAF7F5"/>
-                            <w:spacing w:val="-8"/>
-                            <w:w w:val="110"/>
-                          </w:rPr>
-                          <w:t xml:space="preserve"> </w:t>
-                        </w:r>
-                        <w:r>
-                          <w:rPr>
-                            <w:rFonts w:cs="Inter Tight"/>
-                            <w:color w:val="FAF7F5"/>
-                            <w:w w:val="110"/>
-                          </w:rPr>
-                          <w:t>box.</w:t>
-                        </w:r>
-                        <w:r>
-                          <w:rPr>
-                            <w:rFonts w:cs="Inter Tight"/>
-                            <w:color w:val="FAF7F5"/>
-                            <w:spacing w:val="-8"/>
-                            <w:w w:val="110"/>
-                          </w:rPr>
-                          <w:t xml:space="preserve"> </w:t>
-                        </w:r>
-                        <w:r>
-                          <w:rPr>
-                            <w:rFonts w:cs="Inter Tight"/>
-                            <w:color w:val="FAF7F5"/>
-                            <w:w w:val="110"/>
-                          </w:rPr>
-                          <w:t>You</w:t>
-                        </w:r>
-                        <w:r>
-                          <w:rPr>
-                            <w:rFonts w:cs="Inter Tight"/>
-                            <w:color w:val="FAF7F5"/>
-                            <w:spacing w:val="-8"/>
-                            <w:w w:val="110"/>
-                          </w:rPr>
-                          <w:t xml:space="preserve"> </w:t>
-                        </w:r>
-                        <w:r>
-                          <w:rPr>
-                            <w:rFonts w:cs="Inter Tight"/>
-                            <w:color w:val="FAF7F5"/>
-                            <w:w w:val="110"/>
-                          </w:rPr>
-                          <w:t xml:space="preserve">can </w:t>
-                        </w:r>
-                        <w:r>
-                          <w:rPr>
-                            <w:rFonts w:cs="Inter Tight"/>
-                            <w:color w:val="B8C791"/>
-                            <w:w w:val="110"/>
-                          </w:rPr>
-                          <w:t xml:space="preserve">change text color to highlight </w:t>
-                        </w:r>
-                        <w:r>
-                          <w:rPr>
-                            <w:rFonts w:cs="Inter Tight"/>
-                            <w:color w:val="B8C791"/>
-                          </w:rPr>
-                          <w:t xml:space="preserve">certain </w:t>
-                        </w:r>
-                        <w:proofErr w:type="gramStart"/>
-                        <w:r>
-                          <w:rPr>
-                            <w:rFonts w:cs="Inter Tight"/>
-                            <w:color w:val="B8C791"/>
-                          </w:rPr>
-                          <w:t xml:space="preserve">parts, </w:t>
-                        </w:r>
-                        <w:r>
-                          <w:rPr>
-                            <w:rFonts w:cs="Inter Tight"/>
-                            <w:color w:val="FAF7F5"/>
-                          </w:rPr>
-                          <w:t>or</w:t>
-                        </w:r>
-                        <w:proofErr w:type="gramEnd"/>
-                        <w:r>
-                          <w:rPr>
-                            <w:rFonts w:cs="Inter Tight"/>
-                            <w:color w:val="FAF7F5"/>
-                          </w:rPr>
-                          <w:t xml:space="preserve"> just leave the text all white. Change the background color</w:t>
-                        </w:r>
-                        <w:r>
-                          <w:rPr>
-                            <w:rFonts w:cs="Inter Tight"/>
-                            <w:color w:val="FAF7F5"/>
-                            <w:spacing w:val="40"/>
-                            <w:w w:val="110"/>
-                          </w:rPr>
-                          <w:t xml:space="preserve"> </w:t>
-                        </w:r>
-                        <w:r>
-                          <w:rPr>
-                            <w:rFonts w:cs="Inter Tight"/>
-                            <w:color w:val="FAF7F5"/>
-                            <w:w w:val="110"/>
-                          </w:rPr>
-                          <w:t>as desired to match the page.”</w:t>
-                        </w:r>
-                      </w:p>
-                      <w:p>
-                        <w:pPr>
-                          <w:spacing w:before="124"/>
-                          <w:ind w:left="270"/>
-                          <w:rPr>
-                            <w:rFonts w:cs="Inter Tight"/>
-                            <w:color w:val="000000"/>
-                            <w:sz w:val="18"/>
-                          </w:rPr>
-                        </w:pPr>
-                        <w:r>
-                          <w:rPr>
-                            <w:rFonts w:cs="Inter Tight"/>
-                            <w:color w:val="FAF7F5"/>
-                            <w:spacing w:val="-2"/>
-                            <w:sz w:val="18"/>
-                          </w:rPr>
-                          <w:t>—</w:t>
-                        </w:r>
-                        <w:r>
-                          <w:rPr>
-                            <w:rFonts w:cs="Inter Tight"/>
-                            <w:color w:val="FAF7F5"/>
-                            <w:spacing w:val="-13"/>
-                            <w:sz w:val="18"/>
-                          </w:rPr>
-                          <w:t xml:space="preserve"> </w:t>
-                        </w:r>
-                        <w:r>
-                          <w:rPr>
-                            <w:rFonts w:cs="Inter Tight"/>
-                            <w:color w:val="FAF7F5"/>
-                            <w:spacing w:val="-2"/>
-                            <w:sz w:val="18"/>
-                          </w:rPr>
-                          <w:t>Name</w:t>
-                        </w:r>
-                        <w:r>
-                          <w:rPr>
-                            <w:rFonts w:cs="Inter Tight"/>
-                            <w:color w:val="FAF7F5"/>
-                            <w:spacing w:val="-13"/>
-                            <w:sz w:val="18"/>
-                          </w:rPr>
-                          <w:t xml:space="preserve"> </w:t>
-                        </w:r>
-                        <w:r>
-                          <w:rPr>
-                            <w:rFonts w:cs="Inter Tight"/>
-                            <w:color w:val="FAF7F5"/>
-                            <w:spacing w:val="-2"/>
-                            <w:sz w:val="18"/>
-                          </w:rPr>
-                          <w:t>Here,</w:t>
-                        </w:r>
-                        <w:r>
-                          <w:rPr>
-                            <w:rFonts w:cs="Inter Tight"/>
-                            <w:color w:val="FAF7F5"/>
-                            <w:spacing w:val="-13"/>
-                            <w:sz w:val="18"/>
-                          </w:rPr>
-                          <w:t xml:space="preserve"> </w:t>
-                        </w:r>
-                        <w:r>
-                          <w:rPr>
-                            <w:rFonts w:cs="Inter Tight"/>
-                            <w:color w:val="FAF7F5"/>
-                            <w:spacing w:val="-2"/>
-                            <w:sz w:val="18"/>
-                          </w:rPr>
-                          <w:t>Title</w:t>
-                        </w:r>
-                        <w:r>
-                          <w:rPr>
-                            <w:rFonts w:cs="Inter Tight"/>
-                            <w:color w:val="FAF7F5"/>
-                            <w:spacing w:val="-13"/>
-                            <w:sz w:val="18"/>
-                          </w:rPr>
-                          <w:t xml:space="preserve"> </w:t>
-                        </w:r>
-                        <w:r>
-                          <w:rPr>
-                            <w:rFonts w:cs="Inter Tight"/>
-                            <w:color w:val="FAF7F5"/>
                             <w:spacing w:val="-4"/>
-                            <w:sz w:val="18"/>
                           </w:rPr>
                           <w:t>Here</w:t>
                         </w:r>
@@ -3492,9 +2402,6 @@
     </w:p>
     <w:p>
       <w:pPr>
-        <w:rPr>
-          <w:rFonts w:cs="Inter Tight"/>
-        </w:rPr>
         <w:sectPr>
           <w:pgSz w:w="12240" w:h="15840"/>
           <w:pgMar w:top="1152" w:right="1008" w:bottom="1008" w:left="1152" w:header="720" w:footer="720" w:gutter="0"/>
@@ -3531,9 +2438,6 @@
         <w:br w:type="column"/>
       </w:r>
       <w:r>
-        <w:rPr>
-          <w:color w:val="091D38"/>
-        </w:rPr>
         <w:t xml:space="preserve">This is a callout box. You can </w:t>
       </w:r>
       <w:r>
@@ -3543,9 +2447,6 @@
         <w:t xml:space="preserve">change text color to highlight certain parts </w:t>
       </w:r>
       <w:r>
-        <w:rPr>
-          <w:color w:val="091D38"/>
-        </w:rPr>
         <w:t>or just leave the text all Navy. Change the bar color to the left as desired to match the page.</w:t>
       </w:r>
     </w:p>
@@ -3618,262 +2519,134 @@
                         </wps:spPr>
                         <wps:txbx>
                           <w:txbxContent>
+                            <w:p/>
                             <w:p>
                               <w:pPr>
-                                <w:spacing w:before="80"/>
                                 <w:rPr>
-                                  <w:rFonts w:cs="Inter Tight"/>
-                                  <w:color w:val="000000"/>
-                                </w:rPr>
-                              </w:pPr>
-                            </w:p>
-                            <w:p>
-                              <w:pPr>
-                                <w:spacing w:before="1" w:line="264" w:lineRule="auto"/>
-                                <w:ind w:left="270" w:right="316"/>
-                                <w:rPr>
-                                  <w:rFonts w:cs="Inter Tight"/>
                                   <w:color w:val="000000"/>
                                 </w:rPr>
                               </w:pPr>
                               <w:r>
-                                <w:rPr>
-                                  <w:rFonts w:cs="Inter Tight"/>
-                                  <w:color w:val="FAF7F5"/>
-                                  <w:w w:val="110"/>
-                                </w:rPr>
                                 <w:t>“This</w:t>
                               </w:r>
                               <w:r>
                                 <w:rPr>
-                                  <w:rFonts w:cs="Inter Tight"/>
-                                  <w:color w:val="FAF7F5"/>
                                   <w:spacing w:val="-8"/>
-                                  <w:w w:val="110"/>
+                                </w:rPr>
+                                <w:t xml:space="preserve"> </w:t>
+                              </w:r>
+                              <w:r>
+                                <w:t>is</w:t>
+                              </w:r>
+                              <w:r>
+                                <w:rPr>
+                                  <w:spacing w:val="-8"/>
+                                </w:rPr>
+                                <w:t xml:space="preserve"> </w:t>
+                              </w:r>
+                              <w:r>
+                                <w:t>a</w:t>
+                              </w:r>
+                              <w:r>
+                                <w:rPr>
+                                  <w:spacing w:val="-8"/>
+                                </w:rPr>
+                                <w:t xml:space="preserve"> </w:t>
+                              </w:r>
+                              <w:r>
+                                <w:t>quote</w:t>
+                              </w:r>
+                              <w:r>
+                                <w:rPr>
+                                  <w:spacing w:val="-8"/>
+                                </w:rPr>
+                                <w:t xml:space="preserve"> </w:t>
+                              </w:r>
+                              <w:r>
+                                <w:t>box.</w:t>
+                              </w:r>
+                              <w:r>
+                                <w:rPr>
+                                  <w:spacing w:val="-8"/>
+                                </w:rPr>
+                                <w:t xml:space="preserve"> </w:t>
+                              </w:r>
+                              <w:r>
+                                <w:t>You</w:t>
+                              </w:r>
+                              <w:r>
+                                <w:rPr>
+                                  <w:spacing w:val="-8"/>
+                                </w:rPr>
+                                <w:t xml:space="preserve"> </w:t>
+                              </w:r>
+                              <w:r>
+                                <w:t xml:space="preserve">can </w:t>
+                              </w:r>
+                              <w:r>
+                                <w:rPr>
+                                  <w:color w:val="DE9CBA"/>
+                                </w:rPr>
+                                <w:t xml:space="preserve">change text color to highlight certain parts </w:t>
+                              </w:r>
+                              <w:r>
+                                <w:t>or just leave the text all white. Change the background color</w:t>
+                              </w:r>
+                              <w:r>
+                                <w:rPr>
+                                  <w:spacing w:val="40"/>
+                                </w:rPr>
+                                <w:t xml:space="preserve"> </w:t>
+                              </w:r>
+                              <w:r>
+                                <w:t>as desired to match the page.”</w:t>
+                              </w:r>
+                            </w:p>
+                            <w:p>
+                              <w:pPr>
+                                <w:rPr>
+                                  <w:color w:val="000000"/>
+                                </w:rPr>
+                              </w:pPr>
+                              <w:r>
+                                <w:t>—</w:t>
+                              </w:r>
+                              <w:r>
+                                <w:rPr>
+                                  <w:spacing w:val="-13"/>
+                                </w:rPr>
+                                <w:t xml:space="preserve"> </w:t>
+                              </w:r>
+                              <w:r>
+                                <w:t>Name</w:t>
+                              </w:r>
+                              <w:r>
+                                <w:rPr>
+                                  <w:spacing w:val="-13"/>
+                                </w:rPr>
+                                <w:t xml:space="preserve"> </w:t>
+                              </w:r>
+                              <w:r>
+                                <w:t>Here,</w:t>
+                              </w:r>
+                              <w:r>
+                                <w:rPr>
+                                  <w:spacing w:val="-13"/>
+                                </w:rPr>
+                                <w:t xml:space="preserve"> </w:t>
+                              </w:r>
+                              <w:r>
+                                <w:t>Title</w:t>
+                              </w:r>
+                              <w:r>
+                                <w:rPr>
+                                  <w:spacing w:val="-13"/>
                                 </w:rPr>
                                 <w:t xml:space="preserve"> </w:t>
                               </w:r>
                               <w:r>
                                 <w:rPr>
-                                  <w:rFonts w:cs="Inter Tight"/>
-                                  <w:color w:val="FAF7F5"/>
-                                  <w:w w:val="110"/>
-                                </w:rPr>
-                                <w:t>is</w:t>
-                              </w:r>
-                              <w:r>
-                                <w:rPr>
-                                  <w:rFonts w:cs="Inter Tight"/>
-                                  <w:color w:val="FAF7F5"/>
-                                  <w:spacing w:val="-8"/>
-                                  <w:w w:val="110"/>
-                                </w:rPr>
-                                <w:t xml:space="preserve"> </w:t>
-                              </w:r>
-                              <w:r>
-                                <w:rPr>
-                                  <w:rFonts w:cs="Inter Tight"/>
-                                  <w:color w:val="FAF7F5"/>
-                                  <w:w w:val="110"/>
-                                </w:rPr>
-                                <w:t>a</w:t>
-                              </w:r>
-                              <w:r>
-                                <w:rPr>
-                                  <w:rFonts w:cs="Inter Tight"/>
-                                  <w:color w:val="FAF7F5"/>
-                                  <w:spacing w:val="-8"/>
-                                  <w:w w:val="110"/>
-                                </w:rPr>
-                                <w:t xml:space="preserve"> </w:t>
-                              </w:r>
-                              <w:r>
-                                <w:rPr>
-                                  <w:rFonts w:cs="Inter Tight"/>
-                                  <w:color w:val="FAF7F5"/>
-                                  <w:w w:val="110"/>
-                                </w:rPr>
-                                <w:t>quote</w:t>
-                              </w:r>
-                              <w:r>
-                                <w:rPr>
-                                  <w:rFonts w:cs="Inter Tight"/>
-                                  <w:color w:val="FAF7F5"/>
-                                  <w:spacing w:val="-8"/>
-                                  <w:w w:val="110"/>
-                                </w:rPr>
-                                <w:t xml:space="preserve"> </w:t>
-                              </w:r>
-                              <w:r>
-                                <w:rPr>
-                                  <w:rFonts w:cs="Inter Tight"/>
-                                  <w:color w:val="FAF7F5"/>
-                                  <w:w w:val="110"/>
-                                </w:rPr>
-                                <w:t>box.</w:t>
-                              </w:r>
-                              <w:r>
-                                <w:rPr>
-                                  <w:rFonts w:cs="Inter Tight"/>
-                                  <w:color w:val="FAF7F5"/>
-                                  <w:spacing w:val="-8"/>
-                                  <w:w w:val="110"/>
-                                </w:rPr>
-                                <w:t xml:space="preserve"> </w:t>
-                              </w:r>
-                              <w:r>
-                                <w:rPr>
-                                  <w:rFonts w:cs="Inter Tight"/>
-                                  <w:color w:val="FAF7F5"/>
-                                  <w:w w:val="110"/>
-                                </w:rPr>
-                                <w:t>You</w:t>
-                              </w:r>
-                              <w:r>
-                                <w:rPr>
-                                  <w:rFonts w:cs="Inter Tight"/>
-                                  <w:color w:val="FAF7F5"/>
-                                  <w:spacing w:val="-8"/>
-                                  <w:w w:val="110"/>
-                                </w:rPr>
-                                <w:t xml:space="preserve"> </w:t>
-                              </w:r>
-                              <w:r>
-                                <w:rPr>
-                                  <w:rFonts w:cs="Inter Tight"/>
-                                  <w:color w:val="FAF7F5"/>
-                                  <w:w w:val="110"/>
-                                </w:rPr>
-                                <w:t xml:space="preserve">can </w:t>
-                              </w:r>
-                              <w:r>
-                                <w:rPr>
-                                  <w:rFonts w:cs="Inter Tight"/>
-                                  <w:color w:val="DE9CBA"/>
-                                  <w:w w:val="110"/>
-                                </w:rPr>
-                                <w:t xml:space="preserve">change text color to highlight </w:t>
-                              </w:r>
-                              <w:r>
-                                <w:rPr>
-                                  <w:rFonts w:cs="Inter Tight"/>
-                                  <w:color w:val="DE9CBA"/>
-                                </w:rPr>
-                                <w:t xml:space="preserve">certain parts </w:t>
-                              </w:r>
-                              <w:r>
-                                <w:rPr>
-                                  <w:rFonts w:cs="Inter Tight"/>
-                                  <w:color w:val="FAF7F5"/>
-                                </w:rPr>
-                                <w:t>or just leave the text all white. Change the background color</w:t>
-                              </w:r>
-                              <w:r>
-                                <w:rPr>
-                                  <w:rFonts w:cs="Inter Tight"/>
-                                  <w:color w:val="FAF7F5"/>
-                                  <w:spacing w:val="40"/>
-                                  <w:w w:val="110"/>
-                                </w:rPr>
-                                <w:t xml:space="preserve"> </w:t>
-                              </w:r>
-                              <w:r>
-                                <w:rPr>
-                                  <w:rFonts w:cs="Inter Tight"/>
-                                  <w:color w:val="FAF7F5"/>
-                                  <w:w w:val="110"/>
-                                </w:rPr>
-                                <w:t>as desired to match the page.”</w:t>
-                              </w:r>
-                            </w:p>
-                            <w:p>
-                              <w:pPr>
-                                <w:spacing w:before="124"/>
-                                <w:ind w:left="270"/>
-                                <w:rPr>
-                                  <w:rFonts w:cs="Inter Tight"/>
-                                  <w:color w:val="000000"/>
-                                  <w:sz w:val="18"/>
-                                </w:rPr>
-                              </w:pPr>
-                              <w:r>
-                                <w:rPr>
-                                  <w:rFonts w:cs="Inter Tight"/>
-                                  <w:color w:val="FAF7F5"/>
-                                  <w:spacing w:val="-2"/>
-                                  <w:sz w:val="18"/>
-                                </w:rPr>
-                                <w:t>—</w:t>
-                              </w:r>
-                              <w:r>
-                                <w:rPr>
-                                  <w:rFonts w:cs="Inter Tight"/>
-                                  <w:color w:val="FAF7F5"/>
-                                  <w:spacing w:val="-13"/>
-                                  <w:sz w:val="18"/>
-                                </w:rPr>
-                                <w:t xml:space="preserve"> </w:t>
-                              </w:r>
-                              <w:r>
-                                <w:rPr>
-                                  <w:rFonts w:cs="Inter Tight"/>
-                                  <w:color w:val="FAF7F5"/>
-                                  <w:spacing w:val="-2"/>
-                                  <w:sz w:val="18"/>
-                                </w:rPr>
-                                <w:t>Name</w:t>
-                              </w:r>
-                              <w:r>
-                                <w:rPr>
-                                  <w:rFonts w:cs="Inter Tight"/>
-                                  <w:color w:val="FAF7F5"/>
-                                  <w:spacing w:val="-13"/>
-                                  <w:sz w:val="18"/>
-                                </w:rPr>
-                                <w:t xml:space="preserve"> </w:t>
-                              </w:r>
-                              <w:r>
-                                <w:rPr>
-                                  <w:rFonts w:cs="Inter Tight"/>
-                                  <w:color w:val="FAF7F5"/>
-                                  <w:spacing w:val="-2"/>
-                                  <w:sz w:val="18"/>
-                                </w:rPr>
-                                <w:t>Here,</w:t>
-                              </w:r>
-                              <w:r>
-                                <w:rPr>
-                                  <w:rFonts w:cs="Inter Tight"/>
-                                  <w:color w:val="FAF7F5"/>
-                                  <w:spacing w:val="-13"/>
-                                  <w:sz w:val="18"/>
-                                </w:rPr>
-                                <w:t xml:space="preserve"> </w:t>
-                              </w:r>
-                              <w:r>
-                                <w:rPr>
-                                  <w:rFonts w:cs="Inter Tight"/>
-                                  <w:color w:val="FAF7F5"/>
-                                  <w:spacing w:val="-2"/>
-                                  <w:sz w:val="18"/>
-                                </w:rPr>
-                                <w:t>Title</w:t>
-                              </w:r>
-                              <w:r>
-                                <w:rPr>
-                                  <w:rFonts w:cs="Inter Tight"/>
-                                  <w:color w:val="FAF7F5"/>
-                                  <w:spacing w:val="-13"/>
-                                  <w:sz w:val="18"/>
-                                </w:rPr>
-                                <w:t xml:space="preserve"> </w:t>
-                              </w:r>
-                              <w:r>
-                                <w:rPr>
-                                  <w:rFonts w:cs="Inter Tight"/>
-                                  <w:color w:val="FAF7F5"/>
                                   <w:spacing w:val="-4"/>
-                                  <w:sz w:val="18"/>
                                 </w:rPr>
                                 <w:t>Here</w:t>
                               </w:r>
@@ -3941,266 +2714,138 @@
           </mc:Choice>
           <mc:Fallback>
             <w:pict>
-              <v:group w14:anchorId="43FAEA0B" id="Group 74" o:spid="_x0000_s1029" style="position:absolute;margin-left:298.4pt;margin-top:52.95pt;width:202.3pt;height:140.4pt;z-index:-251658229;mso-wrap-distance-top:7.2pt;mso-width-relative:margin;mso-height-relative:margin" coordsize="25679,17868" o:gfxdata="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">
-                <v:shape id="Textbox 96" o:spid="_x0000_s1030" type="#_x0000_t202" style="position:absolute;width:25673;height:15252;visibility:visible;mso-wrap-style:square;v-text-anchor:top" o:gfxdata="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" fillcolor="#941b4d" stroked="f">
+              <v:group w14:anchorId="43FAEA0B" id="Group 74" o:spid="_x0000_s1029" style="position:absolute;margin-left:298.4pt;margin-top:52.95pt;width:202.3pt;height:140.4pt;z-index:-251658229;mso-wrap-distance-top:7.2pt;mso-width-relative:margin;mso-height-relative:margin" coordsize="25679,17868" o:gfxdata="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">
+                <v:shape id="Textbox 96" o:spid="_x0000_s1030" type="#_x0000_t202" style="position:absolute;width:25673;height:15252;visibility:visible;mso-wrap-style:square;v-text-anchor:top" o:gfxdata="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" fillcolor="#941b4d" stroked="f">
                   <v:textbox inset="0,0,0,0">
                     <w:txbxContent>
+                      <w:p/>
                       <w:p>
                         <w:pPr>
-                          <w:spacing w:before="80"/>
                           <w:rPr>
-                            <w:rFonts w:cs="Inter Tight"/>
-                            <w:color w:val="000000"/>
-                          </w:rPr>
-                        </w:pPr>
-                      </w:p>
-                      <w:p>
-                        <w:pPr>
-                          <w:spacing w:before="1" w:line="264" w:lineRule="auto"/>
-                          <w:ind w:left="270" w:right="316"/>
-                          <w:rPr>
-                            <w:rFonts w:cs="Inter Tight"/>
                             <w:color w:val="000000"/>
                           </w:rPr>
                         </w:pPr>
                         <w:r>
-                          <w:rPr>
-                            <w:rFonts w:cs="Inter Tight"/>
-                            <w:color w:val="FAF7F5"/>
-                            <w:w w:val="110"/>
-                          </w:rPr>
                           <w:t>“This</w:t>
                         </w:r>
                         <w:r>
                           <w:rPr>
-                            <w:rFonts w:cs="Inter Tight"/>
-                            <w:color w:val="FAF7F5"/>
                             <w:spacing w:val="-8"/>
-                            <w:w w:val="110"/>
+                          </w:rPr>
+                          <w:t xml:space="preserve"> </w:t>
+                        </w:r>
+                        <w:r>
+                          <w:t>is</w:t>
+                        </w:r>
+                        <w:r>
+                          <w:rPr>
+                            <w:spacing w:val="-8"/>
+                          </w:rPr>
+                          <w:t xml:space="preserve"> </w:t>
+                        </w:r>
+                        <w:r>
+                          <w:t>a</w:t>
+                        </w:r>
+                        <w:r>
+                          <w:rPr>
+                            <w:spacing w:val="-8"/>
+                          </w:rPr>
+                          <w:t xml:space="preserve"> </w:t>
+                        </w:r>
+                        <w:r>
+                          <w:t>quote</w:t>
+                        </w:r>
+                        <w:r>
+                          <w:rPr>
+                            <w:spacing w:val="-8"/>
+                          </w:rPr>
+                          <w:t xml:space="preserve"> </w:t>
+                        </w:r>
+                        <w:r>
+                          <w:t>box.</w:t>
+                        </w:r>
+                        <w:r>
+                          <w:rPr>
+                            <w:spacing w:val="-8"/>
+                          </w:rPr>
+                          <w:t xml:space="preserve"> </w:t>
+                        </w:r>
+                        <w:r>
+                          <w:t>You</w:t>
+                        </w:r>
+                        <w:r>
+                          <w:rPr>
+                            <w:spacing w:val="-8"/>
+                          </w:rPr>
+                          <w:t xml:space="preserve"> </w:t>
+                        </w:r>
+                        <w:r>
+                          <w:t xml:space="preserve">can </w:t>
+                        </w:r>
+                        <w:r>
+                          <w:rPr>
+                            <w:color w:val="DE9CBA"/>
+                          </w:rPr>
+                          <w:t xml:space="preserve">change text color to highlight certain parts </w:t>
+                        </w:r>
+                        <w:r>
+                          <w:t>or just leave the text all white. Change the background color</w:t>
+                        </w:r>
+                        <w:r>
+                          <w:rPr>
+                            <w:spacing w:val="40"/>
+                          </w:rPr>
+                          <w:t xml:space="preserve"> </w:t>
+                        </w:r>
+                        <w:r>
+                          <w:t>as desired to match the page.”</w:t>
+                        </w:r>
+                      </w:p>
+                      <w:p>
+                        <w:pPr>
+                          <w:rPr>
+                            <w:color w:val="000000"/>
+                          </w:rPr>
+                        </w:pPr>
+                        <w:r>
+                          <w:t>—</w:t>
+                        </w:r>
+                        <w:r>
+                          <w:rPr>
+                            <w:spacing w:val="-13"/>
+                          </w:rPr>
+                          <w:t xml:space="preserve"> </w:t>
+                        </w:r>
+                        <w:r>
+                          <w:t>Name</w:t>
+                        </w:r>
+                        <w:r>
+                          <w:rPr>
+                            <w:spacing w:val="-13"/>
+                          </w:rPr>
+                          <w:t xml:space="preserve"> </w:t>
+                        </w:r>
+                        <w:r>
+                          <w:t>Here,</w:t>
+                        </w:r>
+                        <w:r>
+                          <w:rPr>
+                            <w:spacing w:val="-13"/>
+                          </w:rPr>
+                          <w:t xml:space="preserve"> </w:t>
+                        </w:r>
+                        <w:r>
+                          <w:t>Title</w:t>
+                        </w:r>
+                        <w:r>
+                          <w:rPr>
+                            <w:spacing w:val="-13"/>
                           </w:rPr>
                           <w:t xml:space="preserve"> </w:t>
                         </w:r>
                         <w:r>
                           <w:rPr>
-                            <w:rFonts w:cs="Inter Tight"/>
-                            <w:color w:val="FAF7F5"/>
-                            <w:w w:val="110"/>
-                          </w:rPr>
-                          <w:t>is</w:t>
-                        </w:r>
-                        <w:r>
-                          <w:rPr>
-                            <w:rFonts w:cs="Inter Tight"/>
-                            <w:color w:val="FAF7F5"/>
-                            <w:spacing w:val="-8"/>
-                            <w:w w:val="110"/>
-                          </w:rPr>
-                          <w:t xml:space="preserve"> </w:t>
-                        </w:r>
-                        <w:r>
-                          <w:rPr>
-                            <w:rFonts w:cs="Inter Tight"/>
-                            <w:color w:val="FAF7F5"/>
-                            <w:w w:val="110"/>
-                          </w:rPr>
-                          <w:t>a</w:t>
-                        </w:r>
-                        <w:r>
-                          <w:rPr>
-                            <w:rFonts w:cs="Inter Tight"/>
-                            <w:color w:val="FAF7F5"/>
-                            <w:spacing w:val="-8"/>
-                            <w:w w:val="110"/>
-                          </w:rPr>
-                          <w:t xml:space="preserve"> </w:t>
-                        </w:r>
-                        <w:r>
-                          <w:rPr>
-                            <w:rFonts w:cs="Inter Tight"/>
-                            <w:color w:val="FAF7F5"/>
-                            <w:w w:val="110"/>
-                          </w:rPr>
-                          <w:t>quote</w:t>
-                        </w:r>
-                        <w:r>
-                          <w:rPr>
-                            <w:rFonts w:cs="Inter Tight"/>
-                            <w:color w:val="FAF7F5"/>
-                            <w:spacing w:val="-8"/>
-                            <w:w w:val="110"/>
-                          </w:rPr>
-                          <w:t xml:space="preserve"> </w:t>
-                        </w:r>
-                        <w:r>
-                          <w:rPr>
-                            <w:rFonts w:cs="Inter Tight"/>
-                            <w:color w:val="FAF7F5"/>
-                            <w:w w:val="110"/>
-                          </w:rPr>
-                          <w:t>box.</w:t>
-                        </w:r>
-                        <w:r>
-                          <w:rPr>
-                            <w:rFonts w:cs="Inter Tight"/>
-                            <w:color w:val="FAF7F5"/>
-                            <w:spacing w:val="-8"/>
-                            <w:w w:val="110"/>
-                          </w:rPr>
-                          <w:t xml:space="preserve"> </w:t>
-                        </w:r>
-                        <w:r>
-                          <w:rPr>
-                            <w:rFonts w:cs="Inter Tight"/>
-                            <w:color w:val="FAF7F5"/>
-                            <w:w w:val="110"/>
-                          </w:rPr>
-                          <w:t>You</w:t>
-                        </w:r>
-                        <w:r>
-                          <w:rPr>
-                            <w:rFonts w:cs="Inter Tight"/>
-                            <w:color w:val="FAF7F5"/>
-                            <w:spacing w:val="-8"/>
-                            <w:w w:val="110"/>
-                          </w:rPr>
-                          <w:t xml:space="preserve"> </w:t>
-                        </w:r>
-                        <w:r>
-                          <w:rPr>
-                            <w:rFonts w:cs="Inter Tight"/>
-                            <w:color w:val="FAF7F5"/>
-                            <w:w w:val="110"/>
-                          </w:rPr>
-                          <w:t xml:space="preserve">can </w:t>
-                        </w:r>
-                        <w:r>
-                          <w:rPr>
-                            <w:rFonts w:cs="Inter Tight"/>
-                            <w:color w:val="DE9CBA"/>
-                            <w:w w:val="110"/>
-                          </w:rPr>
-                          <w:t xml:space="preserve">change text color to highlight </w:t>
-                        </w:r>
-                        <w:r>
-                          <w:rPr>
-                            <w:rFonts w:cs="Inter Tight"/>
-                            <w:color w:val="DE9CBA"/>
-                          </w:rPr>
-                          <w:t xml:space="preserve">certain parts </w:t>
-                        </w:r>
-                        <w:r>
-                          <w:rPr>
-                            <w:rFonts w:cs="Inter Tight"/>
-                            <w:color w:val="FAF7F5"/>
-                          </w:rPr>
-                          <w:t>or just leave the text all white. Change the background color</w:t>
-                        </w:r>
-                        <w:r>
-                          <w:rPr>
-                            <w:rFonts w:cs="Inter Tight"/>
-                            <w:color w:val="FAF7F5"/>
-                            <w:spacing w:val="40"/>
-                            <w:w w:val="110"/>
-                          </w:rPr>
-                          <w:t xml:space="preserve"> </w:t>
-                        </w:r>
-                        <w:r>
-                          <w:rPr>
-                            <w:rFonts w:cs="Inter Tight"/>
-                            <w:color w:val="FAF7F5"/>
-                            <w:w w:val="110"/>
-                          </w:rPr>
-                          <w:t>as desired to match the page.”</w:t>
-                        </w:r>
-                      </w:p>
-                      <w:p>
-                        <w:pPr>
-                          <w:spacing w:before="124"/>
-                          <w:ind w:left="270"/>
-                          <w:rPr>
-                            <w:rFonts w:cs="Inter Tight"/>
-                            <w:color w:val="000000"/>
-                            <w:sz w:val="18"/>
-                          </w:rPr>
-                        </w:pPr>
-                        <w:r>
-                          <w:rPr>
-                            <w:rFonts w:cs="Inter Tight"/>
-                            <w:color w:val="FAF7F5"/>
-                            <w:spacing w:val="-2"/>
-                            <w:sz w:val="18"/>
-                          </w:rPr>
-                          <w:t>—</w:t>
-                        </w:r>
-                        <w:r>
-                          <w:rPr>
-                            <w:rFonts w:cs="Inter Tight"/>
-                            <w:color w:val="FAF7F5"/>
-                            <w:spacing w:val="-13"/>
-                            <w:sz w:val="18"/>
-                          </w:rPr>
-                          <w:t xml:space="preserve"> </w:t>
-                        </w:r>
-                        <w:r>
-                          <w:rPr>
-                            <w:rFonts w:cs="Inter Tight"/>
-                            <w:color w:val="FAF7F5"/>
-                            <w:spacing w:val="-2"/>
-                            <w:sz w:val="18"/>
-                          </w:rPr>
-                          <w:t>Name</w:t>
-                        </w:r>
-                        <w:r>
-                          <w:rPr>
-                            <w:rFonts w:cs="Inter Tight"/>
-                            <w:color w:val="FAF7F5"/>
-                            <w:spacing w:val="-13"/>
-                            <w:sz w:val="18"/>
-                          </w:rPr>
-                          <w:t xml:space="preserve"> </w:t>
-                        </w:r>
-                        <w:r>
-                          <w:rPr>
-                            <w:rFonts w:cs="Inter Tight"/>
-                            <w:color w:val="FAF7F5"/>
-                            <w:spacing w:val="-2"/>
-                            <w:sz w:val="18"/>
-                          </w:rPr>
-                          <w:t>Here,</w:t>
-                        </w:r>
-                        <w:r>
-                          <w:rPr>
-                            <w:rFonts w:cs="Inter Tight"/>
-                            <w:color w:val="FAF7F5"/>
-                            <w:spacing w:val="-13"/>
-                            <w:sz w:val="18"/>
-                          </w:rPr>
-                          <w:t xml:space="preserve"> </w:t>
-                        </w:r>
-                        <w:r>
-                          <w:rPr>
-                            <w:rFonts w:cs="Inter Tight"/>
-                            <w:color w:val="FAF7F5"/>
-                            <w:spacing w:val="-2"/>
-                            <w:sz w:val="18"/>
-                          </w:rPr>
-                          <w:t>Title</w:t>
-                        </w:r>
-                        <w:r>
-                          <w:rPr>
-                            <w:rFonts w:cs="Inter Tight"/>
-                            <w:color w:val="FAF7F5"/>
-                            <w:spacing w:val="-13"/>
-                            <w:sz w:val="18"/>
-                          </w:rPr>
-                          <w:t xml:space="preserve"> </w:t>
-                        </w:r>
-                        <w:r>
-                          <w:rPr>
-                            <w:rFonts w:cs="Inter Tight"/>
-                            <w:color w:val="FAF7F5"/>
                             <w:spacing w:val="-4"/>
-                            <w:sz w:val="18"/>
                           </w:rPr>
                           <w:t>Here</w:t>
                         </w:r>
@@ -4208,7 +2853,7 @@
                     </w:txbxContent>
                   </v:textbox>
                 </v:shape>
-                <v:shape id="Graphic 90" o:spid="_x0000_s1031" style="position:absolute;left:22987;top:15176;width:2692;height:2692;visibility:visible;mso-wrap-style:square;v-text-anchor:top" coordsize="269240,269240" o:gfxdata="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" path="m269189,l,,269189,269189,269189,xe" fillcolor="#cc4100 [3205]" stroked="f">
+                <v:shape id="Graphic 90" o:spid="_x0000_s1031" style="position:absolute;left:22987;top:15176;width:2692;height:2692;visibility:visible;mso-wrap-style:square;v-text-anchor:top" coordsize="269240,269240" o:gfxdata="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" path="m269189,l,,269189,269189,269189,xe" fillcolor="#cc4100 [3205]" stroked="f">
                   <v:path arrowok="t"/>
                 </v:shape>
                 <w10:wrap type="square"/>
@@ -4307,7 +2952,7 @@
                     <pic:cNvPicPr/>
                   </pic:nvPicPr>
                   <pic:blipFill>
-                    <a:blip r:embed="rId16" cstate="print">
+                    <a:blip r:embed="rId21" cstate="print">
                       <a:extLst>
                         <a:ext uri="{28A0092B-C50C-407E-A947-70E740481C1C}">
                           <a14:useLocalDpi xmlns:a14="http://schemas.microsoft.com/office/drawing/2010/main" val="0"/>
@@ -4372,29 +3017,18 @@
     <w:p>
       <w:pPr>
         <w:pStyle w:val="Heading1"/>
-        <w:rPr>
-          <w:rFonts w:cs="Inter Tight"/>
-        </w:rPr>
-      </w:pPr>
-      <w:r>
-        <w:rPr>
-          <w:rFonts w:cs="Inter Tight"/>
-          <w:color w:val="091D38"/>
-        </w:rPr>
+      </w:pPr>
+      <w:r>
         <w:t>Example</w:t>
       </w:r>
       <w:r>
         <w:rPr>
-          <w:rFonts w:cs="Inter Tight"/>
-          <w:color w:val="091D38"/>
           <w:spacing w:val="-33"/>
         </w:rPr>
         <w:t xml:space="preserve"> </w:t>
       </w:r>
       <w:r>
         <w:rPr>
-          <w:rFonts w:cs="Inter Tight"/>
-          <w:color w:val="091D38"/>
           <w:spacing w:val="-2"/>
         </w:rPr>
         <w:t>Section</w:t>
@@ -4403,39 +3037,24 @@
     <w:p>
       <w:pPr>
         <w:pStyle w:val="Heading2"/>
-        <w:rPr>
-          <w:rFonts w:cs="Inter Tight"/>
-        </w:rPr>
-      </w:pPr>
-      <w:r>
-        <w:rPr>
-          <w:rFonts w:cs="Inter Tight"/>
-          <w:color w:val="091D38"/>
-        </w:rPr>
+      </w:pPr>
+      <w:r>
         <w:t>Su</w:t>
       </w:r>
       <w:r>
         <w:t>bto</w:t>
       </w:r>
       <w:r>
-        <w:rPr>
-          <w:rFonts w:cs="Inter Tight"/>
-          <w:color w:val="091D38"/>
-        </w:rPr>
         <w:t>pic</w:t>
       </w:r>
       <w:r>
         <w:rPr>
-          <w:rFonts w:cs="Inter Tight"/>
-          <w:color w:val="091D38"/>
           <w:spacing w:val="-12"/>
         </w:rPr>
         <w:t xml:space="preserve"> </w:t>
       </w:r>
       <w:r>
         <w:rPr>
-          <w:rFonts w:cs="Inter Tight"/>
-          <w:color w:val="091D38"/>
           <w:spacing w:val="-10"/>
         </w:rPr>
         <w:t>A</w:t>
@@ -5181,7 +3800,7 @@
                     <pic:cNvPicPr/>
                   </pic:nvPicPr>
                   <pic:blipFill>
-                    <a:blip r:embed="rId18" cstate="print"/>
+                    <a:blip r:embed="rId23" cstate="print"/>
                     <a:stretch>
                       <a:fillRect/>
                     </a:stretch>
@@ -5843,97 +4462,61 @@
     <w:p>
       <w:pPr>
         <w:pStyle w:val="BodyText"/>
-        <w:rPr>
-          <w:sz w:val="20"/>
-        </w:rPr>
       </w:pPr>
     </w:p>
     <w:p>
       <w:pPr>
         <w:pStyle w:val="BodyText"/>
-        <w:rPr>
-          <w:sz w:val="20"/>
-        </w:rPr>
       </w:pPr>
     </w:p>
     <w:p>
       <w:pPr>
         <w:pStyle w:val="BodyText"/>
-        <w:rPr>
-          <w:sz w:val="20"/>
-        </w:rPr>
       </w:pPr>
     </w:p>
     <w:p>
       <w:pPr>
         <w:pStyle w:val="BodyText"/>
-        <w:rPr>
-          <w:sz w:val="20"/>
-        </w:rPr>
       </w:pPr>
     </w:p>
     <w:p>
       <w:pPr>
         <w:pStyle w:val="BodyText"/>
-        <w:rPr>
-          <w:sz w:val="20"/>
-        </w:rPr>
       </w:pPr>
     </w:p>
     <w:p>
       <w:pPr>
         <w:pStyle w:val="BodyText"/>
-        <w:rPr>
-          <w:sz w:val="20"/>
-        </w:rPr>
       </w:pPr>
     </w:p>
     <w:p>
       <w:pPr>
         <w:pStyle w:val="BodyText"/>
-        <w:rPr>
-          <w:sz w:val="20"/>
-        </w:rPr>
       </w:pPr>
     </w:p>
     <w:p>
       <w:pPr>
         <w:pStyle w:val="BodyText"/>
-        <w:rPr>
-          <w:sz w:val="20"/>
-        </w:rPr>
       </w:pPr>
     </w:p>
     <w:p>
       <w:pPr>
         <w:pStyle w:val="BodyText"/>
-        <w:rPr>
-          <w:sz w:val="20"/>
-        </w:rPr>
       </w:pPr>
     </w:p>
     <w:p>
       <w:pPr>
         <w:pStyle w:val="BodyText"/>
-        <w:rPr>
-          <w:sz w:val="20"/>
-        </w:rPr>
       </w:pPr>
     </w:p>
     <w:p>
       <w:pPr>
         <w:pStyle w:val="BodyText"/>
-        <w:rPr>
-          <w:sz w:val="20"/>
-        </w:rPr>
       </w:pPr>
     </w:p>
     <w:p>
       <w:pPr>
         <w:pStyle w:val="BodyText"/>
-        <w:rPr>
-          <w:sz w:val="20"/>
-        </w:rPr>
       </w:pPr>
     </w:p>
     <w:p>
@@ -5979,7 +4562,7 @@
                     <pic:cNvPicPr/>
                   </pic:nvPicPr>
                   <pic:blipFill>
-                    <a:blip r:embed="rId16" cstate="print">
+                    <a:blip r:embed="rId21" cstate="print">
                       <a:extLst>
                         <a:ext uri="{28A0092B-C50C-407E-A947-70E740481C1C}">
                           <a14:useLocalDpi xmlns:a14="http://schemas.microsoft.com/office/drawing/2010/main" val="0"/>
@@ -6046,21 +4629,16 @@
         <w:pStyle w:val="Heading1"/>
       </w:pPr>
       <w:r>
-        <w:rPr>
-          <w:color w:val="091D38"/>
-        </w:rPr>
         <w:t>Example</w:t>
       </w:r>
       <w:r>
         <w:rPr>
-          <w:color w:val="091D38"/>
           <w:spacing w:val="-33"/>
         </w:rPr>
         <w:t xml:space="preserve"> </w:t>
       </w:r>
       <w:r>
         <w:rPr>
-          <w:color w:val="091D38"/>
           <w:spacing w:val="-2"/>
         </w:rPr>
         <w:t>Section</w:t>
@@ -6071,21 +4649,16 @@
         <w:pStyle w:val="Heading2"/>
       </w:pPr>
       <w:r>
-        <w:rPr>
-          <w:color w:val="091D38"/>
-        </w:rPr>
         <w:t>Subtopic</w:t>
       </w:r>
       <w:r>
         <w:rPr>
-          <w:color w:val="091D38"/>
           <w:spacing w:val="-12"/>
         </w:rPr>
         <w:t xml:space="preserve"> </w:t>
       </w:r>
       <w:r>
         <w:rPr>
-          <w:color w:val="091D38"/>
           <w:spacing w:val="-10"/>
         </w:rPr>
         <w:t>C</w:t>
@@ -6891,82 +5464,44 @@
           <w:p>
             <w:pPr>
               <w:pStyle w:val="OmniTableParagraph"/>
-              <w:spacing w:before="0" w:line="252" w:lineRule="exact"/>
-              <w:ind w:left="5"/>
-              <w:rPr>
-                <w:rFonts w:cs="Inter Tight"/>
-              </w:rPr>
             </w:pPr>
             <w:r>
-              <w:rPr>
-                <w:rFonts w:cs="Inter Tight"/>
-                <w:color w:val="667384"/>
-                <w:spacing w:val="-2"/>
-              </w:rPr>
               <w:t>Table</w:t>
             </w:r>
             <w:r>
               <w:rPr>
-                <w:rFonts w:cs="Inter Tight"/>
-                <w:color w:val="667384"/>
                 <w:spacing w:val="-23"/>
               </w:rPr>
               <w:t xml:space="preserve"> </w:t>
             </w:r>
             <w:r>
-              <w:rPr>
-                <w:rFonts w:cs="Inter Tight"/>
-                <w:color w:val="667384"/>
-                <w:spacing w:val="-2"/>
-              </w:rPr>
               <w:t>1.</w:t>
             </w:r>
             <w:r>
               <w:rPr>
-                <w:rFonts w:cs="Inter Tight"/>
-                <w:color w:val="667384"/>
                 <w:spacing w:val="-23"/>
               </w:rPr>
               <w:t xml:space="preserve"> </w:t>
             </w:r>
             <w:r>
-              <w:rPr>
-                <w:rFonts w:cs="Inter Tight"/>
-                <w:color w:val="667384"/>
-                <w:spacing w:val="-2"/>
-              </w:rPr>
               <w:t>[Insert</w:t>
             </w:r>
             <w:r>
               <w:rPr>
-                <w:rFonts w:cs="Inter Tight"/>
-                <w:color w:val="667384"/>
                 <w:spacing w:val="-22"/>
               </w:rPr>
               <w:t xml:space="preserve"> </w:t>
             </w:r>
             <w:r>
-              <w:rPr>
-                <w:rFonts w:cs="Inter Tight"/>
-                <w:color w:val="667384"/>
-                <w:spacing w:val="-2"/>
-              </w:rPr>
               <w:t>Table</w:t>
             </w:r>
             <w:r>
               <w:rPr>
-                <w:rFonts w:cs="Inter Tight"/>
-                <w:color w:val="667384"/>
                 <w:spacing w:val="-23"/>
               </w:rPr>
               <w:t xml:space="preserve"> </w:t>
             </w:r>
             <w:r>
-              <w:rPr>
-                <w:rFonts w:cs="Inter Tight"/>
-                <w:color w:val="667384"/>
-                <w:spacing w:val="-2"/>
-              </w:rPr>
               <w:t>name]</w:t>
             </w:r>
           </w:p>
@@ -6984,32 +5519,18 @@
           <w:p>
             <w:pPr>
               <w:pStyle w:val="OmniTableParagraph"/>
-              <w:spacing w:before="140"/>
-              <w:ind w:left="180"/>
-              <w:rPr>
-                <w:rFonts w:cs="Inter Tight"/>
-              </w:rPr>
             </w:pPr>
             <w:r>
-              <w:rPr>
-                <w:rFonts w:cs="Inter Tight"/>
-                <w:color w:val="FFFFFF"/>
-                <w:spacing w:val="-10"/>
-              </w:rPr>
               <w:t>Work</w:t>
             </w:r>
             <w:r>
               <w:rPr>
-                <w:rFonts w:cs="Inter Tight"/>
-                <w:color w:val="FFFFFF"/>
                 <w:spacing w:val="-19"/>
               </w:rPr>
               <w:t xml:space="preserve"> </w:t>
             </w:r>
             <w:r>
               <w:rPr>
-                <w:rFonts w:cs="Inter Tight"/>
-                <w:color w:val="FFFFFF"/>
                 <w:spacing w:val="-4"/>
               </w:rPr>
               <w:t>Area</w:t>
@@ -7024,33 +5545,17 @@
           <w:p>
             <w:pPr>
               <w:pStyle w:val="OmniTableParagraph"/>
-              <w:spacing w:before="140"/>
-              <w:ind w:left="179"/>
-              <w:rPr>
-                <w:rFonts w:cs="Inter Tight"/>
-              </w:rPr>
             </w:pPr>
             <w:r>
-              <w:rPr>
-                <w:rFonts w:cs="Inter Tight"/>
-                <w:color w:val="FFFFFF"/>
-              </w:rPr>
               <w:t>Key</w:t>
             </w:r>
             <w:r>
               <w:rPr>
-                <w:rFonts w:cs="Inter Tight"/>
-                <w:color w:val="FFFFFF"/>
                 <w:spacing w:val="-10"/>
               </w:rPr>
               <w:t xml:space="preserve"> </w:t>
             </w:r>
             <w:r>
-              <w:rPr>
-                <w:rFonts w:cs="Inter Tight"/>
-                <w:color w:val="FFFFFF"/>
-                <w:spacing w:val="-2"/>
-              </w:rPr>
               <w:t>Activities</w:t>
             </w:r>
           </w:p>
@@ -7063,17 +5568,9 @@
           <w:p>
             <w:pPr>
               <w:pStyle w:val="OmniTableParagraph"/>
-              <w:spacing w:before="140"/>
-              <w:ind w:left="178"/>
-              <w:rPr>
-                <w:rFonts w:cs="Inter Tight"/>
-              </w:rPr>
             </w:pPr>
             <w:r>
               <w:rPr>
-                <w:rFonts w:cs="Inter Tight"/>
-                <w:color w:val="FFFFFF"/>
-                <w:spacing w:val="-2"/>
                 <w:w w:val="110"/>
               </w:rPr>
               <w:t>Deliverables</w:t>
@@ -7088,18 +5585,8 @@
           <w:p>
             <w:pPr>
               <w:pStyle w:val="OmniTableParagraph"/>
-              <w:spacing w:before="140"/>
-              <w:ind w:left="178"/>
-              <w:rPr>
-                <w:rFonts w:cs="Inter Tight"/>
-              </w:rPr>
             </w:pPr>
             <w:r>
-              <w:rPr>
-                <w:rFonts w:cs="Inter Tight"/>
-                <w:color w:val="FFFFFF"/>
-                <w:spacing w:val="-2"/>
-              </w:rPr>
               <w:t>Timeline</w:t>
             </w:r>
           </w:p>
@@ -7310,16 +5797,8 @@
           <w:p>
             <w:pPr>
               <w:pStyle w:val="OmniTableParagraph"/>
-              <w:ind w:left="180"/>
-              <w:rPr>
-                <w:rFonts w:cs="Inter Tight"/>
-              </w:rPr>
             </w:pPr>
             <w:r>
-              <w:rPr>
-                <w:rFonts w:cs="Inter Tight"/>
-                <w:spacing w:val="-2"/>
-              </w:rPr>
               <w:t>Something</w:t>
             </w:r>
           </w:p>
@@ -7448,30 +5927,14 @@
           <w:p>
             <w:pPr>
               <w:pStyle w:val="OmniTableParagraph"/>
-              <w:ind w:left="180"/>
-              <w:rPr>
-                <w:rFonts w:cs="Inter Tight"/>
-              </w:rPr>
             </w:pPr>
             <w:r>
-              <w:rPr>
-                <w:rFonts w:cs="Inter Tight"/>
-                <w:spacing w:val="-2"/>
-              </w:rPr>
               <w:t>Someth</w:t>
             </w:r>
             <w:r>
-              <w:rPr>
-                <w:rFonts w:cs="Inter Tight"/>
-                <w:spacing w:val="-2"/>
-              </w:rPr>
               <w:t>in</w:t>
             </w:r>
             <w:r>
-              <w:rPr>
-                <w:rFonts w:cs="Inter Tight"/>
-                <w:spacing w:val="-2"/>
-              </w:rPr>
               <w:t>g</w:t>
             </w:r>
           </w:p>
@@ -7531,20 +5994,8 @@
         <w:pStyle w:val="BodyText"/>
       </w:pPr>
     </w:p>
-    <w:p>
-      <w:pPr>
-        <w:rPr>
-          <w:sz w:val="11"/>
-        </w:rPr>
-      </w:pPr>
-    </w:p>
-    <w:p>
-      <w:pPr>
-        <w:rPr>
-          <w:sz w:val="11"/>
-        </w:rPr>
-      </w:pPr>
-    </w:p>
+    <w:p/>
+    <w:p/>
     <w:p>
       <w:pPr>
         <w:pStyle w:val="BodyText"/>
@@ -7558,10 +6009,6 @@
     </w:p>
     <w:p>
       <w:pPr>
-        <w:spacing w:line="252" w:lineRule="auto"/>
-        <w:rPr>
-          <w:sz w:val="18"/>
-        </w:rPr>
         <w:sectPr>
           <w:type w:val="continuous"/>
           <w:pgSz w:w="12240" w:h="15840"/>
@@ -7578,82 +6025,51 @@
     <w:p>
       <w:pPr>
         <w:pStyle w:val="BodyText"/>
-        <w:rPr>
-          <w:sz w:val="20"/>
-        </w:rPr>
       </w:pPr>
     </w:p>
     <w:p>
       <w:pPr>
         <w:pStyle w:val="BodyText"/>
-        <w:spacing w:before="81"/>
-        <w:rPr>
-          <w:sz w:val="20"/>
-        </w:rPr>
       </w:pPr>
     </w:p>
     <w:p>
       <w:pPr>
         <w:pStyle w:val="BodyText"/>
-        <w:rPr>
-          <w:sz w:val="18"/>
-        </w:rPr>
       </w:pPr>
     </w:p>
     <w:p>
       <w:pPr>
         <w:pStyle w:val="BodyText"/>
-        <w:rPr>
-          <w:sz w:val="18"/>
-        </w:rPr>
       </w:pPr>
     </w:p>
     <w:p>
       <w:pPr>
         <w:pStyle w:val="BodyText"/>
-        <w:rPr>
-          <w:sz w:val="18"/>
-        </w:rPr>
       </w:pPr>
     </w:p>
     <w:p>
       <w:pPr>
         <w:pStyle w:val="BodyText"/>
-        <w:rPr>
-          <w:sz w:val="18"/>
-        </w:rPr>
       </w:pPr>
     </w:p>
     <w:p>
       <w:pPr>
         <w:pStyle w:val="BodyText"/>
-        <w:rPr>
-          <w:sz w:val="18"/>
-        </w:rPr>
       </w:pPr>
     </w:p>
     <w:p>
       <w:pPr>
         <w:pStyle w:val="BodyText"/>
-        <w:rPr>
-          <w:sz w:val="18"/>
-        </w:rPr>
       </w:pPr>
     </w:p>
     <w:p>
       <w:pPr>
         <w:pStyle w:val="BodyText"/>
-        <w:rPr>
-          <w:sz w:val="18"/>
-        </w:rPr>
       </w:pPr>
     </w:p>
     <w:p>
       <w:pPr>
         <w:pStyle w:val="BodyText"/>
-        <w:rPr>
-          <w:sz w:val="18"/>
-        </w:rPr>
       </w:pPr>
     </w:p>
     <w:p>
@@ -10038,24 +8454,17 @@
     <w:p>
       <w:pPr>
         <w:pStyle w:val="BodyText"/>
-        <w:rPr>
-          <w:sz w:val="20"/>
-        </w:rPr>
       </w:pPr>
     </w:p>
     <w:p>
       <w:pPr>
         <w:pStyle w:val="BodyText"/>
-        <w:spacing w:before="133"/>
-        <w:rPr>
-          <w:sz w:val="20"/>
-        </w:rPr>
       </w:pPr>
     </w:p>
     <w:p>
       <w:pPr>
         <w:sectPr>
-          <w:footerReference w:type="default" r:id="rId19"/>
+          <w:footerReference w:type="default" r:id="rId24"/>
           <w:pgSz w:w="12240" w:h="15840"/>
           <w:pgMar w:top="1152" w:right="1008" w:bottom="1008" w:left="1152" w:header="720" w:footer="720" w:gutter="0"/>
           <w:cols w:space="720"/>
@@ -10066,11 +8475,9 @@
     <w:p>
       <w:pPr>
         <w:pStyle w:val="Heading1"/>
-        <w:spacing w:before="85"/>
-      </w:pPr>
-      <w:r>
-        <w:rPr>
-          <w:color w:val="091D38"/>
+      </w:pPr>
+      <w:r>
+        <w:rPr>
           <w:w w:val="105"/>
         </w:rPr>
         <w:lastRenderedPageBreak/>
@@ -10078,7 +8485,6 @@
       </w:r>
       <w:r>
         <w:rPr>
-          <w:color w:val="091D38"/>
           <w:spacing w:val="-5"/>
           <w:w w:val="105"/>
         </w:rPr>
@@ -10086,7 +8492,6 @@
       </w:r>
       <w:r>
         <w:rPr>
-          <w:color w:val="091D38"/>
           <w:spacing w:val="-10"/>
           <w:w w:val="105"/>
         </w:rPr>
@@ -12483,6 +10888,16 @@
 </file>
 
 <file path=word/footer1.xml><?xml version="1.0" encoding="utf-8"?>
+<w:ftr xmlns:wpc="http://schemas.microsoft.com/office/word/2010/wordprocessingCanvas" xmlns:cx="http://schemas.microsoft.com/office/drawing/2014/chartex" xmlns:cx1="http://schemas.microsoft.com/office/drawing/2015/9/8/chartex" xmlns:cx2="http://schemas.microsoft.com/office/drawing/2015/10/21/chartex" xmlns:cx3="http://schemas.microsoft.com/office/drawing/2016/5/9/chartex" xmlns:cx4="http://schemas.microsoft.com/office/drawing/2016/5/10/chartex" xmlns:cx5="http://schemas.microsoft.com/office/drawing/2016/5/11/chartex" xmlns:cx6="http://schemas.microsoft.com/office/drawing/2016/5/12/chartex" xmlns:cx7="http://schemas.microsoft.com/office/drawing/2016/5/13/chartex" xmlns:cx8="http://schemas.microsoft.com/office/drawing/2016/5/14/chartex" xmlns:mc="http://schemas.openxmlformats.org/markup-compatibility/2006" xmlns:aink="http://schemas.microsoft.com/office/drawing/2016/ink" xmlns:am3d="http://schemas.microsoft.com/office/drawing/2017/model3d" xmlns:o="urn:schemas-microsoft-com:office:office" xmlns:oel="http://schemas.microsoft.com/office/2019/extlst" xmlns:r="http://schemas.openxmlformats.org/officeDocument/2006/relationships" xmlns:m="http://schemas.openxmlformats.org/officeDocument/2006/math" xmlns:v="urn:schemas-microsoft-com:vml" xmlns:wp14="http://schemas.microsoft.com/office/word/2010/wordprocessingDrawing" xmlns:wp="http://schemas.openxmlformats.org/drawingml/2006/wordprocessingDrawing" xmlns:w10="urn:schemas-microsoft-com:office:word" xmlns:w="http://schemas.openxmlformats.org/wordprocessingml/2006/main" xmlns:w14="http://schemas.microsoft.com/office/word/2010/wordml" xmlns:w15="http://schemas.microsoft.com/office/word/2012/wordml" xmlns:w16cex="http://schemas.microsoft.com/office/word/2018/wordml/cex" xmlns:w16cid="http://schemas.microsoft.com/office/word/2016/wordml/cid" xmlns:w16="http://schemas.microsoft.com/office/word/2018/wordml" xmlns:w16du="http://schemas.microsoft.com/office/word/2023/wordml/word16du" xmlns:w16sdtdh="http://schemas.microsoft.com/office/word/2020/wordml/sdtdatahash" xmlns:w16sdtfl="http://schemas.microsoft.com/office/word/2024/wordml/sdtformatlock" xmlns:w16se="http://schemas.microsoft.com/office/word/2015/wordml/symex" xmlns:wpg="http://schemas.microsoft.com/office/word/2010/wordprocessingGroup" xmlns:wpi="http://schemas.microsoft.com/office/word/2010/wordprocessingInk" xmlns:wne="http://schemas.microsoft.com/office/word/2006/wordml" xmlns:wps="http://schemas.microsoft.com/office/word/2010/wordprocessingShape" mc:Ignorable="w14 w15 w16se w16cid w16 w16cex w16sdtdh w16sdtfl w16du wp14">
+  <w:p>
+    <w:pPr>
+      <w:pStyle w:val="Footer"/>
+    </w:pPr>
+  </w:p>
+</w:ftr>
+</file>
+
+<file path=word/footer2.xml><?xml version="1.0" encoding="utf-8"?>
 <w:ftr xmlns:wpc="http://schemas.microsoft.com/office/word/2010/wordprocessingCanvas" xmlns:cx="http://schemas.microsoft.com/office/drawing/2014/chartex" xmlns:cx1="http://schemas.microsoft.com/office/drawing/2015/9/8/chartex" xmlns:cx2="http://schemas.microsoft.com/office/drawing/2015/10/21/chartex" xmlns:cx3="http://schemas.microsoft.com/office/drawing/2016/5/9/chartex" xmlns:cx4="http://schemas.microsoft.com/office/drawing/2016/5/10/chartex" xmlns:cx5="http://schemas.microsoft.com/office/drawing/2016/5/11/chartex" xmlns:cx6="http://schemas.microsoft.com/office/drawing/2016/5/12/chartex" xmlns:cx7="http://schemas.microsoft.com/office/drawing/2016/5/13/chartex" xmlns:cx8="http://schemas.microsoft.com/office/drawing/2016/5/14/chartex" xmlns:mc="http://schemas.openxmlformats.org/markup-compatibility/2006" xmlns:aink="http://schemas.microsoft.com/office/drawing/2016/ink" xmlns:am3d="http://schemas.microsoft.com/office/drawing/2017/model3d" xmlns:o="urn:schemas-microsoft-com:office:office" xmlns:oel="http://schemas.microsoft.com/office/2019/extlst" xmlns:r="http://schemas.openxmlformats.org/officeDocument/2006/relationships" xmlns:m="http://schemas.openxmlformats.org/officeDocument/2006/math" xmlns:v="urn:schemas-microsoft-com:vml" xmlns:wp14="http://schemas.microsoft.com/office/word/2010/wordprocessingDrawing" xmlns:wp="http://schemas.openxmlformats.org/drawingml/2006/wordprocessingDrawing" xmlns:w10="urn:schemas-microsoft-com:office:word" xmlns:w="http://schemas.openxmlformats.org/wordprocessingml/2006/main" xmlns:w14="http://schemas.microsoft.com/office/word/2010/wordml" xmlns:w15="http://schemas.microsoft.com/office/word/2012/wordml" xmlns:w16cex="http://schemas.microsoft.com/office/word/2018/wordml/cex" xmlns:w16cid="http://schemas.microsoft.com/office/word/2016/wordml/cid" xmlns:w16="http://schemas.microsoft.com/office/word/2018/wordml" xmlns:w16du="http://schemas.microsoft.com/office/word/2023/wordml/word16du" xmlns:w16sdtdh="http://schemas.microsoft.com/office/word/2020/wordml/sdtdatahash" xmlns:w16sdtfl="http://schemas.microsoft.com/office/word/2024/wordml/sdtformatlock" xmlns:w16se="http://schemas.microsoft.com/office/word/2015/wordml/symex" xmlns:wpg="http://schemas.microsoft.com/office/word/2010/wordprocessingGroup" xmlns:wpi="http://schemas.microsoft.com/office/word/2010/wordprocessingInk" xmlns:wne="http://schemas.microsoft.com/office/word/2006/wordml" xmlns:wps="http://schemas.microsoft.com/office/word/2010/wordprocessingShape" mc:Ignorable="w14 w15 w16se w16cid w16 w16cex w16sdtdh w16sdtfl w16du wp14">
   <w:p>
     <w:pPr>
@@ -12637,185 +11052,104 @@
   <w:p>
     <w:pPr>
       <w:pStyle w:val="Footer"/>
-      <w:spacing w:before="160"/>
       <w:jc w:val="right"/>
     </w:pPr>
     <w:r>
-      <w:rPr>
-        <w:rFonts w:cs="Inter Tight"/>
-        <w:color w:val="091D38"/>
-        <w:position w:val="1"/>
-        <w:sz w:val="20"/>
-      </w:rPr>
       <w:t>Omni</w:t>
     </w:r>
     <w:r>
       <w:rPr>
-        <w:rFonts w:cs="Inter Tight"/>
-        <w:color w:val="091D38"/>
         <w:spacing w:val="-18"/>
-        <w:position w:val="1"/>
-        <w:sz w:val="20"/>
+      </w:rPr>
+      <w:t xml:space="preserve"> </w:t>
+    </w:r>
+    <w:r>
+      <w:t>Institute</w:t>
+    </w:r>
+    <w:r>
+      <w:rPr>
+        <w:spacing w:val="-17"/>
+      </w:rPr>
+      <w:t xml:space="preserve"> </w:t>
+    </w:r>
+    <w:r>
+      <w:t>Report</w:t>
+    </w:r>
+    <w:r>
+      <w:rPr>
+        <w:spacing w:val="20"/>
       </w:rPr>
       <w:t xml:space="preserve"> </w:t>
     </w:r>
     <w:r>
       <w:rPr>
-        <w:rFonts w:cs="Inter Tight"/>
-        <w:color w:val="091D38"/>
-        <w:position w:val="1"/>
-        <w:sz w:val="20"/>
+        <w:color w:val="667384"/>
       </w:rPr>
-      <w:t>Institute</w:t>
+      <w:t>|</w:t>
     </w:r>
     <w:r>
       <w:rPr>
-        <w:rFonts w:cs="Inter Tight"/>
-        <w:color w:val="091D38"/>
-        <w:spacing w:val="-17"/>
-        <w:position w:val="1"/>
-        <w:sz w:val="20"/>
+        <w:color w:val="667384"/>
+        <w:spacing w:val="21"/>
       </w:rPr>
       <w:t xml:space="preserve"> </w:t>
     </w:r>
     <w:r>
       <w:rPr>
-        <w:rFonts w:cs="Inter Tight"/>
-        <w:color w:val="091D38"/>
-        <w:position w:val="1"/>
-        <w:sz w:val="20"/>
+        <w:color w:val="667384"/>
       </w:rPr>
-      <w:t>Report</w:t>
+      <w:t>[Report</w:t>
     </w:r>
     <w:r>
       <w:rPr>
-        <w:rFonts w:cs="Inter Tight"/>
-        <w:color w:val="091D38"/>
-        <w:spacing w:val="20"/>
-        <w:position w:val="1"/>
-        <w:sz w:val="20"/>
+        <w:color w:val="667384"/>
+        <w:spacing w:val="-18"/>
       </w:rPr>
       <w:t xml:space="preserve"> </w:t>
     </w:r>
     <w:r>
       <w:rPr>
-        <w:rFonts w:cs="Inter Tight"/>
         <w:color w:val="667384"/>
-        <w:position w:val="1"/>
-        <w:sz w:val="20"/>
       </w:rPr>
-      <w:t>|</w:t>
+      <w:t>Name</w:t>
     </w:r>
     <w:r>
       <w:rPr>
-        <w:rFonts w:cs="Inter Tight"/>
         <w:color w:val="667384"/>
-        <w:spacing w:val="21"/>
-        <w:position w:val="1"/>
-        <w:sz w:val="20"/>
+        <w:spacing w:val="-17"/>
       </w:rPr>
       <w:t xml:space="preserve"> </w:t>
     </w:r>
     <w:r>
       <w:rPr>
-        <w:rFonts w:cs="Inter Tight"/>
         <w:color w:val="667384"/>
-        <w:position w:val="1"/>
-        <w:sz w:val="20"/>
-      </w:rPr>
-      <w:t>[Report</w:t>
-    </w:r>
-    <w:r>
-      <w:rPr>
-        <w:rFonts w:cs="Inter Tight"/>
-        <w:color w:val="667384"/>
-        <w:spacing w:val="-18"/>
-        <w:position w:val="1"/>
-        <w:sz w:val="20"/>
-      </w:rPr>
-      <w:t xml:space="preserve"> </w:t>
-    </w:r>
-    <w:r>
-      <w:rPr>
-        <w:rFonts w:cs="Inter Tight"/>
-        <w:color w:val="667384"/>
-        <w:position w:val="1"/>
-        <w:sz w:val="20"/>
-      </w:rPr>
-      <w:t>Name</w:t>
-    </w:r>
-    <w:r>
-      <w:rPr>
-        <w:rFonts w:cs="Inter Tight"/>
-        <w:color w:val="667384"/>
-        <w:spacing w:val="-17"/>
-        <w:position w:val="1"/>
-        <w:sz w:val="20"/>
-      </w:rPr>
-      <w:t xml:space="preserve"> </w:t>
-    </w:r>
-    <w:r>
-      <w:rPr>
-        <w:rFonts w:cs="Inter Tight"/>
-        <w:color w:val="667384"/>
-        <w:position w:val="1"/>
-        <w:sz w:val="20"/>
       </w:rPr>
       <w:t>Here]</w:t>
     </w:r>
     <w:r>
       <w:rPr>
-        <w:rFonts w:cs="Inter Tight"/>
         <w:color w:val="667384"/>
-        <w:position w:val="1"/>
-        <w:sz w:val="20"/>
       </w:rPr>
       <w:tab/>
     </w:r>
     <w:r>
-      <w:rPr>
-        <w:rFonts w:cs="Inter Tight"/>
-        <w:color w:val="091D38"/>
-        <w:position w:val="1"/>
-        <w:sz w:val="20"/>
-      </w:rPr>
       <w:fldChar w:fldCharType="begin"/>
     </w:r>
     <w:r>
-      <w:rPr>
-        <w:rFonts w:cs="Inter Tight"/>
-        <w:color w:val="091D38"/>
-        <w:position w:val="1"/>
-        <w:sz w:val="20"/>
-      </w:rPr>
       <w:instrText xml:space="preserve"> PAGE   \* MERGEFORMAT </w:instrText>
     </w:r>
     <w:r>
-      <w:rPr>
-        <w:rFonts w:cs="Inter Tight"/>
-        <w:color w:val="091D38"/>
-        <w:position w:val="1"/>
-        <w:sz w:val="20"/>
-      </w:rPr>
       <w:fldChar w:fldCharType="separate"/>
     </w:r>
     <w:r>
       <w:rPr>
-        <w:rFonts w:cs="Inter Tight"/>
         <w:noProof/>
-        <w:color w:val="091D38"/>
-        <w:position w:val="1"/>
-        <w:sz w:val="20"/>
       </w:rPr>
       <w:t>1</w:t>
     </w:r>
     <w:r>
       <w:rPr>
-        <w:rFonts w:cs="Inter Tight"/>
         <w:noProof/>
-        <w:color w:val="091D38"/>
-        <w:position w:val="1"/>
-        <w:sz w:val="20"/>
       </w:rPr>
       <w:fldChar w:fldCharType="end"/>
     </w:r>
@@ -12823,7 +11157,17 @@
 </w:ftr>
 </file>
 
-<file path=word/footer2.xml><?xml version="1.0" encoding="utf-8"?>
+<file path=word/footer3.xml><?xml version="1.0" encoding="utf-8"?>
+<w:ftr xmlns:wpc="http://schemas.microsoft.com/office/word/2010/wordprocessingCanvas" xmlns:cx="http://schemas.microsoft.com/office/drawing/2014/chartex" xmlns:cx1="http://schemas.microsoft.com/office/drawing/2015/9/8/chartex" xmlns:cx2="http://schemas.microsoft.com/office/drawing/2015/10/21/chartex" xmlns:cx3="http://schemas.microsoft.com/office/drawing/2016/5/9/chartex" xmlns:cx4="http://schemas.microsoft.com/office/drawing/2016/5/10/chartex" xmlns:cx5="http://schemas.microsoft.com/office/drawing/2016/5/11/chartex" xmlns:cx6="http://schemas.microsoft.com/office/drawing/2016/5/12/chartex" xmlns:cx7="http://schemas.microsoft.com/office/drawing/2016/5/13/chartex" xmlns:cx8="http://schemas.microsoft.com/office/drawing/2016/5/14/chartex" xmlns:mc="http://schemas.openxmlformats.org/markup-compatibility/2006" xmlns:aink="http://schemas.microsoft.com/office/drawing/2016/ink" xmlns:am3d="http://schemas.microsoft.com/office/drawing/2017/model3d" xmlns:o="urn:schemas-microsoft-com:office:office" xmlns:oel="http://schemas.microsoft.com/office/2019/extlst" xmlns:r="http://schemas.openxmlformats.org/officeDocument/2006/relationships" xmlns:m="http://schemas.openxmlformats.org/officeDocument/2006/math" xmlns:v="urn:schemas-microsoft-com:vml" xmlns:wp14="http://schemas.microsoft.com/office/word/2010/wordprocessingDrawing" xmlns:wp="http://schemas.openxmlformats.org/drawingml/2006/wordprocessingDrawing" xmlns:w10="urn:schemas-microsoft-com:office:word" xmlns:w="http://schemas.openxmlformats.org/wordprocessingml/2006/main" xmlns:w14="http://schemas.microsoft.com/office/word/2010/wordml" xmlns:w15="http://schemas.microsoft.com/office/word/2012/wordml" xmlns:w16cex="http://schemas.microsoft.com/office/word/2018/wordml/cex" xmlns:w16cid="http://schemas.microsoft.com/office/word/2016/wordml/cid" xmlns:w16="http://schemas.microsoft.com/office/word/2018/wordml" xmlns:w16du="http://schemas.microsoft.com/office/word/2023/wordml/word16du" xmlns:w16sdtdh="http://schemas.microsoft.com/office/word/2020/wordml/sdtdatahash" xmlns:w16sdtfl="http://schemas.microsoft.com/office/word/2024/wordml/sdtformatlock" xmlns:w16se="http://schemas.microsoft.com/office/word/2015/wordml/symex" xmlns:wpg="http://schemas.microsoft.com/office/word/2010/wordprocessingGroup" xmlns:wpi="http://schemas.microsoft.com/office/word/2010/wordprocessingInk" xmlns:wne="http://schemas.microsoft.com/office/word/2006/wordml" xmlns:wps="http://schemas.microsoft.com/office/word/2010/wordprocessingShape" mc:Ignorable="w14 w15 w16se w16cid w16 w16cex w16sdtdh w16sdtfl w16du wp14">
+  <w:p>
+    <w:pPr>
+      <w:pStyle w:val="Footer"/>
+    </w:pPr>
+  </w:p>
+</w:ftr>
+</file>
+
+<file path=word/footer4.xml><?xml version="1.0" encoding="utf-8"?>
 <w:ftr xmlns:wpc="http://schemas.microsoft.com/office/word/2010/wordprocessingCanvas" xmlns:cx="http://schemas.microsoft.com/office/drawing/2014/chartex" xmlns:cx1="http://schemas.microsoft.com/office/drawing/2015/9/8/chartex" xmlns:cx2="http://schemas.microsoft.com/office/drawing/2015/10/21/chartex" xmlns:cx3="http://schemas.microsoft.com/office/drawing/2016/5/9/chartex" xmlns:cx4="http://schemas.microsoft.com/office/drawing/2016/5/10/chartex" xmlns:cx5="http://schemas.microsoft.com/office/drawing/2016/5/11/chartex" xmlns:cx6="http://schemas.microsoft.com/office/drawing/2016/5/12/chartex" xmlns:cx7="http://schemas.microsoft.com/office/drawing/2016/5/13/chartex" xmlns:cx8="http://schemas.microsoft.com/office/drawing/2016/5/14/chartex" xmlns:mc="http://schemas.openxmlformats.org/markup-compatibility/2006" xmlns:aink="http://schemas.microsoft.com/office/drawing/2016/ink" xmlns:am3d="http://schemas.microsoft.com/office/drawing/2017/model3d" xmlns:o="urn:schemas-microsoft-com:office:office" xmlns:oel="http://schemas.microsoft.com/office/2019/extlst" xmlns:r="http://schemas.openxmlformats.org/officeDocument/2006/relationships" xmlns:m="http://schemas.openxmlformats.org/officeDocument/2006/math" xmlns:v="urn:schemas-microsoft-com:vml" xmlns:wp14="http://schemas.microsoft.com/office/word/2010/wordprocessingDrawing" xmlns:wp="http://schemas.openxmlformats.org/drawingml/2006/wordprocessingDrawing" xmlns:w10="urn:schemas-microsoft-com:office:word" xmlns:w="http://schemas.openxmlformats.org/wordprocessingml/2006/main" xmlns:w14="http://schemas.microsoft.com/office/word/2010/wordml" xmlns:w15="http://schemas.microsoft.com/office/word/2012/wordml" xmlns:w16cex="http://schemas.microsoft.com/office/word/2018/wordml/cex" xmlns:w16cid="http://schemas.microsoft.com/office/word/2016/wordml/cid" xmlns:w16="http://schemas.microsoft.com/office/word/2018/wordml" xmlns:w16du="http://schemas.microsoft.com/office/word/2023/wordml/word16du" xmlns:w16sdtdh="http://schemas.microsoft.com/office/word/2020/wordml/sdtdatahash" xmlns:w16sdtfl="http://schemas.microsoft.com/office/word/2024/wordml/sdtformatlock" xmlns:w16se="http://schemas.microsoft.com/office/word/2015/wordml/symex" xmlns:wpg="http://schemas.microsoft.com/office/word/2010/wordprocessingGroup" xmlns:wpi="http://schemas.microsoft.com/office/word/2010/wordprocessingInk" xmlns:wne="http://schemas.microsoft.com/office/word/2006/wordml" xmlns:wps="http://schemas.microsoft.com/office/word/2010/wordprocessingShape" mc:Ignorable="w14 w15 w16se w16cid w16 w16cex w16sdtdh w16sdtfl w16du wp14">
   <w:p>
     <w:pPr>
@@ -12978,185 +11322,103 @@
   <w:p>
     <w:pPr>
       <w:pStyle w:val="Footer"/>
-      <w:spacing w:before="160"/>
-      <w:jc w:val="right"/>
     </w:pPr>
     <w:r>
-      <w:rPr>
-        <w:rFonts w:cs="Inter Tight"/>
-        <w:color w:val="091D38"/>
-        <w:position w:val="1"/>
-        <w:sz w:val="20"/>
-      </w:rPr>
       <w:t>Omni</w:t>
     </w:r>
     <w:r>
       <w:rPr>
-        <w:rFonts w:cs="Inter Tight"/>
-        <w:color w:val="091D38"/>
         <w:spacing w:val="-18"/>
-        <w:position w:val="1"/>
-        <w:sz w:val="20"/>
+      </w:rPr>
+      <w:t xml:space="preserve"> </w:t>
+    </w:r>
+    <w:r>
+      <w:t>Institute</w:t>
+    </w:r>
+    <w:r>
+      <w:rPr>
+        <w:spacing w:val="-17"/>
+      </w:rPr>
+      <w:t xml:space="preserve"> </w:t>
+    </w:r>
+    <w:r>
+      <w:t>Report</w:t>
+    </w:r>
+    <w:r>
+      <w:rPr>
+        <w:spacing w:val="20"/>
       </w:rPr>
       <w:t xml:space="preserve"> </w:t>
     </w:r>
     <w:r>
       <w:rPr>
-        <w:rFonts w:cs="Inter Tight"/>
-        <w:color w:val="091D38"/>
-        <w:position w:val="1"/>
-        <w:sz w:val="20"/>
+        <w:color w:val="667384"/>
       </w:rPr>
-      <w:t>Institute</w:t>
+      <w:t>|</w:t>
     </w:r>
     <w:r>
       <w:rPr>
-        <w:rFonts w:cs="Inter Tight"/>
-        <w:color w:val="091D38"/>
-        <w:spacing w:val="-17"/>
-        <w:position w:val="1"/>
-        <w:sz w:val="20"/>
+        <w:color w:val="667384"/>
+        <w:spacing w:val="21"/>
       </w:rPr>
       <w:t xml:space="preserve"> </w:t>
     </w:r>
     <w:r>
       <w:rPr>
-        <w:rFonts w:cs="Inter Tight"/>
-        <w:color w:val="091D38"/>
-        <w:position w:val="1"/>
-        <w:sz w:val="20"/>
+        <w:color w:val="667384"/>
       </w:rPr>
-      <w:t>Report</w:t>
+      <w:t>[Report</w:t>
     </w:r>
     <w:r>
       <w:rPr>
-        <w:rFonts w:cs="Inter Tight"/>
-        <w:color w:val="091D38"/>
-        <w:spacing w:val="20"/>
-        <w:position w:val="1"/>
-        <w:sz w:val="20"/>
+        <w:color w:val="667384"/>
+        <w:spacing w:val="-18"/>
       </w:rPr>
       <w:t xml:space="preserve"> </w:t>
     </w:r>
     <w:r>
       <w:rPr>
-        <w:rFonts w:cs="Inter Tight"/>
         <w:color w:val="667384"/>
-        <w:position w:val="1"/>
-        <w:sz w:val="20"/>
       </w:rPr>
-      <w:t>|</w:t>
+      <w:t>Name</w:t>
     </w:r>
     <w:r>
       <w:rPr>
-        <w:rFonts w:cs="Inter Tight"/>
         <w:color w:val="667384"/>
-        <w:spacing w:val="21"/>
-        <w:position w:val="1"/>
-        <w:sz w:val="20"/>
+        <w:spacing w:val="-17"/>
       </w:rPr>
       <w:t xml:space="preserve"> </w:t>
     </w:r>
     <w:r>
       <w:rPr>
-        <w:rFonts w:cs="Inter Tight"/>
         <w:color w:val="667384"/>
-        <w:position w:val="1"/>
-        <w:sz w:val="20"/>
-      </w:rPr>
-      <w:t>[Report</w:t>
-    </w:r>
-    <w:r>
-      <w:rPr>
-        <w:rFonts w:cs="Inter Tight"/>
-        <w:color w:val="667384"/>
-        <w:spacing w:val="-18"/>
-        <w:position w:val="1"/>
-        <w:sz w:val="20"/>
-      </w:rPr>
-      <w:t xml:space="preserve"> </w:t>
-    </w:r>
-    <w:r>
-      <w:rPr>
-        <w:rFonts w:cs="Inter Tight"/>
-        <w:color w:val="667384"/>
-        <w:position w:val="1"/>
-        <w:sz w:val="20"/>
-      </w:rPr>
-      <w:t>Name</w:t>
-    </w:r>
-    <w:r>
-      <w:rPr>
-        <w:rFonts w:cs="Inter Tight"/>
-        <w:color w:val="667384"/>
-        <w:spacing w:val="-17"/>
-        <w:position w:val="1"/>
-        <w:sz w:val="20"/>
-      </w:rPr>
-      <w:t xml:space="preserve"> </w:t>
-    </w:r>
-    <w:r>
-      <w:rPr>
-        <w:rFonts w:cs="Inter Tight"/>
-        <w:color w:val="667384"/>
-        <w:position w:val="1"/>
-        <w:sz w:val="20"/>
       </w:rPr>
       <w:t>Here]</w:t>
     </w:r>
     <w:r>
       <w:rPr>
-        <w:rFonts w:cs="Inter Tight"/>
         <w:color w:val="667384"/>
-        <w:position w:val="1"/>
-        <w:sz w:val="20"/>
       </w:rPr>
       <w:tab/>
     </w:r>
     <w:r>
-      <w:rPr>
-        <w:rFonts w:cs="Inter Tight"/>
-        <w:color w:val="091D38"/>
-        <w:position w:val="1"/>
-        <w:sz w:val="20"/>
-      </w:rPr>
       <w:fldChar w:fldCharType="begin"/>
     </w:r>
     <w:r>
-      <w:rPr>
-        <w:rFonts w:cs="Inter Tight"/>
-        <w:color w:val="091D38"/>
-        <w:position w:val="1"/>
-        <w:sz w:val="20"/>
-      </w:rPr>
       <w:instrText xml:space="preserve"> PAGE   \* MERGEFORMAT </w:instrText>
     </w:r>
     <w:r>
-      <w:rPr>
-        <w:rFonts w:cs="Inter Tight"/>
-        <w:color w:val="091D38"/>
-        <w:position w:val="1"/>
-        <w:sz w:val="20"/>
-      </w:rPr>
       <w:fldChar w:fldCharType="separate"/>
     </w:r>
     <w:r>
       <w:rPr>
-        <w:rFonts w:cs="Inter Tight"/>
         <w:noProof/>
-        <w:color w:val="091D38"/>
-        <w:position w:val="1"/>
-        <w:sz w:val="20"/>
       </w:rPr>
       <w:t>1</w:t>
     </w:r>
     <w:r>
       <w:rPr>
-        <w:rFonts w:cs="Inter Tight"/>
         <w:noProof/>
-        <w:color w:val="091D38"/>
-        <w:position w:val="1"/>
-        <w:sz w:val="20"/>
       </w:rPr>
       <w:fldChar w:fldCharType="end"/>
     </w:r>
@@ -13186,13 +11448,43 @@
 </w:footnotes>
 </file>
 
+<file path=word/header1.xml><?xml version="1.0" encoding="utf-8"?>
+<w:hdr xmlns:wpc="http://schemas.microsoft.com/office/word/2010/wordprocessingCanvas" xmlns:cx="http://schemas.microsoft.com/office/drawing/2014/chartex" xmlns:cx1="http://schemas.microsoft.com/office/drawing/2015/9/8/chartex" xmlns:cx2="http://schemas.microsoft.com/office/drawing/2015/10/21/chartex" xmlns:cx3="http://schemas.microsoft.com/office/drawing/2016/5/9/chartex" xmlns:cx4="http://schemas.microsoft.com/office/drawing/2016/5/10/chartex" xmlns:cx5="http://schemas.microsoft.com/office/drawing/2016/5/11/chartex" xmlns:cx6="http://schemas.microsoft.com/office/drawing/2016/5/12/chartex" xmlns:cx7="http://schemas.microsoft.com/office/drawing/2016/5/13/chartex" xmlns:cx8="http://schemas.microsoft.com/office/drawing/2016/5/14/chartex" xmlns:mc="http://schemas.openxmlformats.org/markup-compatibility/2006" xmlns:aink="http://schemas.microsoft.com/office/drawing/2016/ink" xmlns:am3d="http://schemas.microsoft.com/office/drawing/2017/model3d" xmlns:o="urn:schemas-microsoft-com:office:office" xmlns:oel="http://schemas.microsoft.com/office/2019/extlst" xmlns:r="http://schemas.openxmlformats.org/officeDocument/2006/relationships" xmlns:m="http://schemas.openxmlformats.org/officeDocument/2006/math" xmlns:v="urn:schemas-microsoft-com:vml" xmlns:wp14="http://schemas.microsoft.com/office/word/2010/wordprocessingDrawing" xmlns:wp="http://schemas.openxmlformats.org/drawingml/2006/wordprocessingDrawing" xmlns:w10="urn:schemas-microsoft-com:office:word" xmlns:w="http://schemas.openxmlformats.org/wordprocessingml/2006/main" xmlns:w14="http://schemas.microsoft.com/office/word/2010/wordml" xmlns:w15="http://schemas.microsoft.com/office/word/2012/wordml" xmlns:w16cex="http://schemas.microsoft.com/office/word/2018/wordml/cex" xmlns:w16cid="http://schemas.microsoft.com/office/word/2016/wordml/cid" xmlns:w16="http://schemas.microsoft.com/office/word/2018/wordml" xmlns:w16du="http://schemas.microsoft.com/office/word/2023/wordml/word16du" xmlns:w16sdtdh="http://schemas.microsoft.com/office/word/2020/wordml/sdtdatahash" xmlns:w16sdtfl="http://schemas.microsoft.com/office/word/2024/wordml/sdtformatlock" xmlns:w16se="http://schemas.microsoft.com/office/word/2015/wordml/symex" xmlns:wpg="http://schemas.microsoft.com/office/word/2010/wordprocessingGroup" xmlns:wpi="http://schemas.microsoft.com/office/word/2010/wordprocessingInk" xmlns:wne="http://schemas.microsoft.com/office/word/2006/wordml" xmlns:wps="http://schemas.microsoft.com/office/word/2010/wordprocessingShape" mc:Ignorable="w14 w15 w16se w16cid w16 w16cex w16sdtdh w16sdtfl w16du wp14">
+  <w:p>
+    <w:pPr>
+      <w:pStyle w:val="Header"/>
+    </w:pPr>
+  </w:p>
+</w:hdr>
+</file>
+
+<file path=word/header2.xml><?xml version="1.0" encoding="utf-8"?>
+<w:hdr xmlns:wpc="http://schemas.microsoft.com/office/word/2010/wordprocessingCanvas" xmlns:cx="http://schemas.microsoft.com/office/drawing/2014/chartex" xmlns:cx1="http://schemas.microsoft.com/office/drawing/2015/9/8/chartex" xmlns:cx2="http://schemas.microsoft.com/office/drawing/2015/10/21/chartex" xmlns:cx3="http://schemas.microsoft.com/office/drawing/2016/5/9/chartex" xmlns:cx4="http://schemas.microsoft.com/office/drawing/2016/5/10/chartex" xmlns:cx5="http://schemas.microsoft.com/office/drawing/2016/5/11/chartex" xmlns:cx6="http://schemas.microsoft.com/office/drawing/2016/5/12/chartex" xmlns:cx7="http://schemas.microsoft.com/office/drawing/2016/5/13/chartex" xmlns:cx8="http://schemas.microsoft.com/office/drawing/2016/5/14/chartex" xmlns:mc="http://schemas.openxmlformats.org/markup-compatibility/2006" xmlns:aink="http://schemas.microsoft.com/office/drawing/2016/ink" xmlns:am3d="http://schemas.microsoft.com/office/drawing/2017/model3d" xmlns:o="urn:schemas-microsoft-com:office:office" xmlns:oel="http://schemas.microsoft.com/office/2019/extlst" xmlns:r="http://schemas.openxmlformats.org/officeDocument/2006/relationships" xmlns:m="http://schemas.openxmlformats.org/officeDocument/2006/math" xmlns:v="urn:schemas-microsoft-com:vml" xmlns:wp14="http://schemas.microsoft.com/office/word/2010/wordprocessingDrawing" xmlns:wp="http://schemas.openxmlformats.org/drawingml/2006/wordprocessingDrawing" xmlns:w10="urn:schemas-microsoft-com:office:word" xmlns:w="http://schemas.openxmlformats.org/wordprocessingml/2006/main" xmlns:w14="http://schemas.microsoft.com/office/word/2010/wordml" xmlns:w15="http://schemas.microsoft.com/office/word/2012/wordml" xmlns:w16cex="http://schemas.microsoft.com/office/word/2018/wordml/cex" xmlns:w16cid="http://schemas.microsoft.com/office/word/2016/wordml/cid" xmlns:w16="http://schemas.microsoft.com/office/word/2018/wordml" xmlns:w16du="http://schemas.microsoft.com/office/word/2023/wordml/word16du" xmlns:w16sdtdh="http://schemas.microsoft.com/office/word/2020/wordml/sdtdatahash" xmlns:w16sdtfl="http://schemas.microsoft.com/office/word/2024/wordml/sdtformatlock" xmlns:w16se="http://schemas.microsoft.com/office/word/2015/wordml/symex" xmlns:wpg="http://schemas.microsoft.com/office/word/2010/wordprocessingGroup" xmlns:wpi="http://schemas.microsoft.com/office/word/2010/wordprocessingInk" xmlns:wne="http://schemas.microsoft.com/office/word/2006/wordml" xmlns:wps="http://schemas.microsoft.com/office/word/2010/wordprocessingShape" mc:Ignorable="w14 w15 w16se w16cid w16 w16cex w16sdtdh w16sdtfl w16du wp14">
+  <w:p>
+    <w:pPr>
+      <w:pStyle w:val="Header"/>
+    </w:pPr>
+  </w:p>
+</w:hdr>
+</file>
+
+<file path=word/header3.xml><?xml version="1.0" encoding="utf-8"?>
+<w:hdr xmlns:wpc="http://schemas.microsoft.com/office/word/2010/wordprocessingCanvas" xmlns:cx="http://schemas.microsoft.com/office/drawing/2014/chartex" xmlns:cx1="http://schemas.microsoft.com/office/drawing/2015/9/8/chartex" xmlns:cx2="http://schemas.microsoft.com/office/drawing/2015/10/21/chartex" xmlns:cx3="http://schemas.microsoft.com/office/drawing/2016/5/9/chartex" xmlns:cx4="http://schemas.microsoft.com/office/drawing/2016/5/10/chartex" xmlns:cx5="http://schemas.microsoft.com/office/drawing/2016/5/11/chartex" xmlns:cx6="http://schemas.microsoft.com/office/drawing/2016/5/12/chartex" xmlns:cx7="http://schemas.microsoft.com/office/drawing/2016/5/13/chartex" xmlns:cx8="http://schemas.microsoft.com/office/drawing/2016/5/14/chartex" xmlns:mc="http://schemas.openxmlformats.org/markup-compatibility/2006" xmlns:aink="http://schemas.microsoft.com/office/drawing/2016/ink" xmlns:am3d="http://schemas.microsoft.com/office/drawing/2017/model3d" xmlns:o="urn:schemas-microsoft-com:office:office" xmlns:oel="http://schemas.microsoft.com/office/2019/extlst" xmlns:r="http://schemas.openxmlformats.org/officeDocument/2006/relationships" xmlns:m="http://schemas.openxmlformats.org/officeDocument/2006/math" xmlns:v="urn:schemas-microsoft-com:vml" xmlns:wp14="http://schemas.microsoft.com/office/word/2010/wordprocessingDrawing" xmlns:wp="http://schemas.openxmlformats.org/drawingml/2006/wordprocessingDrawing" xmlns:w10="urn:schemas-microsoft-com:office:word" xmlns:w="http://schemas.openxmlformats.org/wordprocessingml/2006/main" xmlns:w14="http://schemas.microsoft.com/office/word/2010/wordml" xmlns:w15="http://schemas.microsoft.com/office/word/2012/wordml" xmlns:w16cex="http://schemas.microsoft.com/office/word/2018/wordml/cex" xmlns:w16cid="http://schemas.microsoft.com/office/word/2016/wordml/cid" xmlns:w16="http://schemas.microsoft.com/office/word/2018/wordml" xmlns:w16du="http://schemas.microsoft.com/office/word/2023/wordml/word16du" xmlns:w16sdtdh="http://schemas.microsoft.com/office/word/2020/wordml/sdtdatahash" xmlns:w16sdtfl="http://schemas.microsoft.com/office/word/2024/wordml/sdtformatlock" xmlns:w16se="http://schemas.microsoft.com/office/word/2015/wordml/symex" xmlns:wpg="http://schemas.microsoft.com/office/word/2010/wordprocessingGroup" xmlns:wpi="http://schemas.microsoft.com/office/word/2010/wordprocessingInk" xmlns:wne="http://schemas.microsoft.com/office/word/2006/wordml" xmlns:wps="http://schemas.microsoft.com/office/word/2010/wordprocessingShape" mc:Ignorable="w14 w15 w16se w16cid w16 w16cex w16sdtdh w16sdtfl w16du wp14">
+  <w:p>
+    <w:pPr>
+      <w:pStyle w:val="Header"/>
+    </w:pPr>
+  </w:p>
+</w:hdr>
+</file>
+
 <file path=word/numbering.xml><?xml version="1.0" encoding="utf-8"?>
 <w:numbering xmlns:wpc="http://schemas.microsoft.com/office/word/2010/wordprocessingCanvas" xmlns:cx="http://schemas.microsoft.com/office/drawing/2014/chartex" xmlns:cx1="http://schemas.microsoft.com/office/drawing/2015/9/8/chartex" xmlns:cx2="http://schemas.microsoft.com/office/drawing/2015/10/21/chartex" xmlns:cx3="http://schemas.microsoft.com/office/drawing/2016/5/9/chartex" xmlns:cx4="http://schemas.microsoft.com/office/drawing/2016/5/10/chartex" xmlns:cx5="http://schemas.microsoft.com/office/drawing/2016/5/11/chartex" xmlns:cx6="http://schemas.microsoft.com/office/drawing/2016/5/12/chartex" xmlns:cx7="http://schemas.microsoft.com/office/drawing/2016/5/13/chartex" xmlns:cx8="http://schemas.microsoft.com/office/drawing/2016/5/14/chartex" xmlns:mc="http://schemas.openxmlformats.org/markup-compatibility/2006" xmlns:aink="http://schemas.microsoft.com/office/drawing/2016/ink" xmlns:am3d="http://schemas.microsoft.com/office/drawing/2017/model3d" xmlns:o="urn:schemas-microsoft-com:office:office" xmlns:oel="http://schemas.microsoft.com/office/2019/extlst" xmlns:r="http://schemas.openxmlformats.org/officeDocument/2006/relationships" xmlns:m="http://schemas.openxmlformats.org/officeDocument/2006/math" xmlns:v="urn:schemas-microsoft-com:vml" xmlns:wp14="http://schemas.microsoft.com/office/word/2010/wordprocessingDrawing" xmlns:wp="http://schemas.openxmlformats.org/drawingml/2006/wordprocessingDrawing" xmlns:w10="urn:schemas-microsoft-com:office:word" xmlns:w="http://schemas.openxmlformats.org/wordprocessingml/2006/main" xmlns:w14="http://schemas.microsoft.com/office/word/2010/wordml" xmlns:w15="http://schemas.microsoft.com/office/word/2012/wordml" xmlns:w16cex="http://schemas.microsoft.com/office/word/2018/wordml/cex" xmlns:w16cid="http://schemas.microsoft.com/office/word/2016/wordml/cid" xmlns:w16="http://schemas.microsoft.com/office/word/2018/wordml" xmlns:w16du="http://schemas.microsoft.com/office/word/2023/wordml/word16du" xmlns:w16sdtdh="http://schemas.microsoft.com/office/word/2020/wordml/sdtdatahash" xmlns:w16sdtfl="http://schemas.microsoft.com/office/word/2024/wordml/sdtformatlock" xmlns:w16se="http://schemas.microsoft.com/office/word/2015/wordml/symex" xmlns:wpg="http://schemas.microsoft.com/office/word/2010/wordprocessingGroup" xmlns:wpi="http://schemas.microsoft.com/office/word/2010/wordprocessingInk" xmlns:wne="http://schemas.microsoft.com/office/word/2006/wordml" xmlns:wps="http://schemas.microsoft.com/office/word/2010/wordprocessingShape" mc:Ignorable="w14 w15 w16se w16cid w16 w16cex w16sdtdh w16sdtfl w16du wp14">
   <w:numPicBullet w:numPicBulletId="0">
     <mc:AlternateContent>
       <mc:Choice Requires="v">
         <w:pict>
-          <v:shapetype w14:anchorId="72FD02D6" id="_x0000_t75" coordsize="21600,21600" o:spt="75" o:preferrelative="t" path="m@4@5l@4@11@9@11@9@5xe" filled="f" stroked="f">
+          <v:shapetype w14:anchorId="5FECA329" id="_x0000_t75" coordsize="21600,21600" o:spt="75" o:preferrelative="t" path="m@4@5l@4@11@9@11@9@5xe" filled="f" stroked="f">
             <v:stroke joinstyle="miter"/>
             <v:formulas>
               <v:f eqn="if lineDrawn pixelLineWidth 0"/>
@@ -13219,10 +11511,10 @@
       </mc:Choice>
       <mc:Fallback>
         <w:drawing>
-          <wp:inline distT="0" distB="0" distL="0" distR="0" wp14:anchorId="370440F5" wp14:editId="370440F6">
+          <wp:inline distT="0" distB="0" distL="0" distR="0" wp14:anchorId="265776B9" wp14:editId="04725D58">
             <wp:extent cx="109728" cy="109727"/>
             <wp:effectExtent l="0" t="0" r="0" b="0"/>
-            <wp:docPr id="2009843766" name="Image 101"/>
+            <wp:docPr id="5230748" name="Image 101"/>
             <wp:cNvGraphicFramePr>
               <a:graphicFrameLocks xmlns:a="http://schemas.openxmlformats.org/drawingml/2006/main"/>
             </wp:cNvGraphicFramePr>
@@ -13908,9 +12200,13 @@
   <w:style w:type="paragraph" w:default="1" w:styleId="Normal">
     <w:name w:val="Normal"/>
     <w:qFormat/>
-    <w:rsid w:val="004D5C03"/>
+    <w:rsid w:val="00601C95"/>
+    <w:pPr>
+      <w:spacing w:before="120" w:line="264" w:lineRule="auto"/>
+    </w:pPr>
     <w:rPr>
       <w:rFonts w:ascii="Inter Tight" w:eastAsia="Gill Sans MT" w:hAnsi="Inter Tight" w:cs="Gill Sans MT"/>
+      <w:w w:val="110"/>
     </w:rPr>
   </w:style>
   <w:style w:type="paragraph" w:styleId="Heading1">
@@ -13925,7 +12221,6 @@
       <w:outlineLvl w:val="0"/>
     </w:pPr>
     <w:rPr>
-      <w:w w:val="110"/>
       <w:sz w:val="60"/>
       <w:szCs w:val="60"/>
     </w:rPr>
@@ -13943,7 +12238,6 @@
       <w:outlineLvl w:val="1"/>
     </w:pPr>
     <w:rPr>
-      <w:w w:val="110"/>
       <w:sz w:val="32"/>
       <w:szCs w:val="32"/>
     </w:rPr>
@@ -13961,7 +12255,6 @@
       <w:outlineLvl w:val="2"/>
     </w:pPr>
     <w:rPr>
-      <w:w w:val="110"/>
       <w:sz w:val="26"/>
       <w:szCs w:val="26"/>
     </w:rPr>
@@ -14000,12 +12293,6 @@
     <w:uiPriority w:val="1"/>
     <w:qFormat/>
     <w:rsid w:val="00110AAB"/>
-    <w:pPr>
-      <w:spacing w:before="120" w:line="264" w:lineRule="auto"/>
-    </w:pPr>
-    <w:rPr>
-      <w:w w:val="110"/>
-    </w:rPr>
   </w:style>
   <w:style w:type="paragraph" w:styleId="ListParagraph">
     <w:name w:val="List Paragraph"/>
@@ -14118,7 +12405,6 @@
     <w:qFormat/>
     <w:rsid w:val="00F27B18"/>
     <w:pPr>
-      <w:spacing w:line="264" w:lineRule="auto"/>
       <w:ind w:left="288"/>
     </w:pPr>
     <w:rPr>
@@ -14149,7 +12435,6 @@
     <w:rPr>
       <w:color w:val="091D38"/>
       <w:spacing w:val="-5"/>
-      <w:w w:val="110"/>
       <w:sz w:val="48"/>
     </w:rPr>
   </w:style>
@@ -14293,6 +12578,53 @@
       <w:bCs/>
       <w:sz w:val="20"/>
       <w:szCs w:val="20"/>
+    </w:rPr>
+  </w:style>
+  <w:style w:type="paragraph" w:styleId="Title">
+    <w:name w:val="Title"/>
+    <w:basedOn w:val="Heading1"/>
+    <w:next w:val="Normal"/>
+    <w:link w:val="TitleChar"/>
+    <w:uiPriority w:val="10"/>
+    <w:qFormat/>
+    <w:rsid w:val="009B4F8D"/>
+    <w:rPr>
+      <w:w w:val="105"/>
+    </w:rPr>
+  </w:style>
+  <w:style w:type="character" w:customStyle="1" w:styleId="TitleChar">
+    <w:name w:val="Title Char"/>
+    <w:basedOn w:val="DefaultParagraphFont"/>
+    <w:link w:val="Title"/>
+    <w:uiPriority w:val="10"/>
+    <w:rsid w:val="009B4F8D"/>
+    <w:rPr>
+      <w:rFonts w:ascii="Inter Tight" w:eastAsia="Gill Sans MT" w:hAnsi="Inter Tight" w:cs="Gill Sans MT"/>
+      <w:w w:val="105"/>
+      <w:sz w:val="60"/>
+      <w:szCs w:val="60"/>
+    </w:rPr>
+  </w:style>
+  <w:style w:type="paragraph" w:styleId="Subtitle">
+    <w:name w:val="Subtitle"/>
+    <w:basedOn w:val="Heading2"/>
+    <w:next w:val="Normal"/>
+    <w:link w:val="SubtitleChar"/>
+    <w:uiPriority w:val="11"/>
+    <w:qFormat/>
+    <w:rsid w:val="008D1BB4"/>
+  </w:style>
+  <w:style w:type="character" w:customStyle="1" w:styleId="SubtitleChar">
+    <w:name w:val="Subtitle Char"/>
+    <w:basedOn w:val="DefaultParagraphFont"/>
+    <w:link w:val="Subtitle"/>
+    <w:uiPriority w:val="11"/>
+    <w:rsid w:val="008D1BB4"/>
+    <w:rPr>
+      <w:rFonts w:ascii="Inter Tight" w:eastAsia="Gill Sans MT" w:hAnsi="Inter Tight" w:cs="Gill Sans MT"/>
+      <w:w w:val="110"/>
+      <w:sz w:val="32"/>
+      <w:szCs w:val="32"/>
     </w:rPr>
   </w:style>
 </w:styles>

</xml_diff>